<commit_message>
3 nowe procedurki, jakiś trigger, i coś dziwnego
</commit_message>
<xml_diff>
--- a/Dokumentacja.docx
+++ b/Dokumentacja.docx
@@ -161,16 +161,7 @@
                 <w:sz w:val="19"/>
                 <w:szCs w:val="19"/>
               </w:rPr>
-              <w:t>ServicesId</w:t>
-            </w:r>
-            <w:r>
-              <w:rPr>
-                <w:rFonts w:ascii="Lato" w:hAnsi="Lato" w:cs="Lato"/>
-                <w:color w:val="000000"/>
-                <w:sz w:val="19"/>
-                <w:szCs w:val="19"/>
-              </w:rPr>
-              <w:t xml:space="preserve">, </w:t>
+              <w:t xml:space="preserve">ServicesId, </w:t>
             </w:r>
             <w:r>
               <w:rPr>
@@ -214,16 +205,7 @@
                 <w:sz w:val="19"/>
                 <w:szCs w:val="19"/>
               </w:rPr>
-              <w:t>ClientsLogin</w:t>
-            </w:r>
-            <w:r>
-              <w:rPr>
-                <w:rFonts w:ascii="Lato" w:hAnsi="Lato" w:cs="Lato"/>
-                <w:color w:val="000000"/>
-                <w:sz w:val="19"/>
-                <w:szCs w:val="19"/>
-              </w:rPr>
-              <w:t xml:space="preserve">, </w:t>
+              <w:t xml:space="preserve">ClientsLogin, </w:t>
             </w:r>
             <w:r>
               <w:rPr>
@@ -267,16 +249,7 @@
                 <w:sz w:val="19"/>
                 <w:szCs w:val="19"/>
               </w:rPr>
-              <w:t>StartDate</w:t>
-            </w:r>
-            <w:r>
-              <w:rPr>
-                <w:rFonts w:ascii="Lato" w:hAnsi="Lato" w:cs="Lato"/>
-                <w:color w:val="000000"/>
-                <w:sz w:val="19"/>
-                <w:szCs w:val="19"/>
-              </w:rPr>
-              <w:t>, DATETIME</w:t>
+              <w:t>StartDate, DATETIME</w:t>
             </w:r>
           </w:p>
           <w:p>
@@ -302,16 +275,7 @@
                 <w:sz w:val="19"/>
                 <w:szCs w:val="19"/>
               </w:rPr>
-              <w:t>EndDate</w:t>
-            </w:r>
-            <w:r>
-              <w:rPr>
-                <w:rFonts w:ascii="Lato" w:hAnsi="Lato" w:cs="Lato"/>
-                <w:color w:val="000000"/>
-                <w:sz w:val="19"/>
-                <w:szCs w:val="19"/>
-              </w:rPr>
-              <w:t xml:space="preserve">, </w:t>
+              <w:t xml:space="preserve">EndDate, </w:t>
             </w:r>
             <w:r>
               <w:rPr>
@@ -976,16 +940,7 @@
                 <w:sz w:val="19"/>
                 <w:szCs w:val="19"/>
               </w:rPr>
-              <w:t>NewsId</w:t>
-            </w:r>
-            <w:r>
-              <w:rPr>
-                <w:rFonts w:ascii="Lato" w:hAnsi="Lato" w:cs="Lato"/>
-                <w:color w:val="000000"/>
-                <w:sz w:val="19"/>
-                <w:szCs w:val="19"/>
-              </w:rPr>
-              <w:t xml:space="preserve">, </w:t>
+              <w:t xml:space="preserve">NewsId, </w:t>
             </w:r>
             <w:r>
               <w:rPr>
@@ -1375,16 +1330,7 @@
                 <w:sz w:val="19"/>
                 <w:szCs w:val="19"/>
               </w:rPr>
-              <w:t>ServicesId</w:t>
-            </w:r>
-            <w:r>
-              <w:rPr>
-                <w:rFonts w:ascii="Lato" w:hAnsi="Lato" w:cs="Lato"/>
-                <w:color w:val="000000"/>
-                <w:sz w:val="19"/>
-                <w:szCs w:val="19"/>
-              </w:rPr>
-              <w:t xml:space="preserve">, </w:t>
+              <w:t xml:space="preserve">ServicesId, </w:t>
             </w:r>
             <w:r>
               <w:rPr>
@@ -1428,16 +1374,7 @@
                 <w:sz w:val="19"/>
                 <w:szCs w:val="19"/>
               </w:rPr>
-              <w:t>ClientsLogin</w:t>
-            </w:r>
-            <w:r>
-              <w:rPr>
-                <w:rFonts w:ascii="Lato" w:hAnsi="Lato" w:cs="Lato"/>
-                <w:color w:val="000000"/>
-                <w:sz w:val="19"/>
-                <w:szCs w:val="19"/>
-              </w:rPr>
-              <w:t xml:space="preserve">, </w:t>
+              <w:t xml:space="preserve">ClientsLogin, </w:t>
             </w:r>
             <w:r>
               <w:rPr>
@@ -1481,16 +1418,7 @@
                 <w:sz w:val="19"/>
                 <w:szCs w:val="19"/>
               </w:rPr>
-              <w:t>StartDate</w:t>
-            </w:r>
-            <w:r>
-              <w:rPr>
-                <w:rFonts w:ascii="Lato" w:hAnsi="Lato" w:cs="Lato"/>
-                <w:color w:val="000000"/>
-                <w:sz w:val="19"/>
-                <w:szCs w:val="19"/>
-              </w:rPr>
-              <w:t>, DATETIME</w:t>
+              <w:t>StartDate, DATETIME</w:t>
             </w:r>
           </w:p>
           <w:p>
@@ -1516,16 +1444,7 @@
                 <w:sz w:val="19"/>
                 <w:szCs w:val="19"/>
               </w:rPr>
-              <w:t>EndDate</w:t>
-            </w:r>
-            <w:r>
-              <w:rPr>
-                <w:rFonts w:ascii="Lato" w:hAnsi="Lato" w:cs="Lato"/>
-                <w:color w:val="000000"/>
-                <w:sz w:val="19"/>
-                <w:szCs w:val="19"/>
-              </w:rPr>
-              <w:t xml:space="preserve">, </w:t>
+              <w:t xml:space="preserve">EndDate, </w:t>
             </w:r>
             <w:r>
               <w:rPr>
@@ -5396,16 +5315,7 @@
                 <w:sz w:val="19"/>
                 <w:szCs w:val="19"/>
               </w:rPr>
-              <w:t>Name</w:t>
-            </w:r>
-            <w:r>
-              <w:rPr>
-                <w:rFonts w:ascii="Lato" w:hAnsi="Lato" w:cs="Lato"/>
-                <w:color w:val="000000"/>
-                <w:sz w:val="19"/>
-                <w:szCs w:val="19"/>
-              </w:rPr>
-              <w:t>, NVARCHAR</w:t>
+              <w:t>Name, NVARCHAR</w:t>
             </w:r>
           </w:p>
           <w:p>
@@ -5431,16 +5341,7 @@
                 <w:sz w:val="19"/>
                 <w:szCs w:val="19"/>
               </w:rPr>
-              <w:t>Country</w:t>
-            </w:r>
-            <w:r>
-              <w:rPr>
-                <w:rFonts w:ascii="Lato" w:hAnsi="Lato" w:cs="Lato"/>
-                <w:color w:val="000000"/>
-                <w:sz w:val="19"/>
-                <w:szCs w:val="19"/>
-              </w:rPr>
-              <w:t>, NVARCHAR</w:t>
+              <w:t>Country, NVARCHAR</w:t>
             </w:r>
           </w:p>
           <w:p>
@@ -5466,16 +5367,7 @@
                 <w:sz w:val="19"/>
                 <w:szCs w:val="19"/>
               </w:rPr>
-              <w:t>City</w:t>
-            </w:r>
-            <w:r>
-              <w:rPr>
-                <w:rFonts w:ascii="Lato" w:hAnsi="Lato" w:cs="Lato"/>
-                <w:color w:val="000000"/>
-                <w:sz w:val="19"/>
-                <w:szCs w:val="19"/>
-              </w:rPr>
-              <w:t>, NVARCHAR</w:t>
+              <w:t>City, NVARCHAR</w:t>
             </w:r>
           </w:p>
           <w:p>
@@ -5501,16 +5393,7 @@
                 <w:sz w:val="19"/>
                 <w:szCs w:val="19"/>
               </w:rPr>
-              <w:t>Address</w:t>
-            </w:r>
-            <w:r>
-              <w:rPr>
-                <w:rFonts w:ascii="Lato" w:hAnsi="Lato" w:cs="Lato"/>
-                <w:color w:val="000000"/>
-                <w:sz w:val="19"/>
-                <w:szCs w:val="19"/>
-              </w:rPr>
-              <w:t>, NVARCHAR</w:t>
+              <w:t>Address, NVARCHAR</w:t>
             </w:r>
           </w:p>
           <w:p>
@@ -5671,6 +5554,120 @@
           <w:szCs w:val="19"/>
         </w:rPr>
       </w:pPr>
+      <w:r>
+        <w:rPr>
+          <w:rFonts w:ascii="Lato" w:hAnsi="Lato" w:cs="Lato"/>
+          <w:color w:val="FFC000"/>
+          <w:sz w:val="19"/>
+          <w:szCs w:val="19"/>
+        </w:rPr>
+        <w:t>50003</w:t>
+      </w:r>
+      <w:r>
+        <w:rPr>
+          <w:rFonts w:ascii="Lato" w:hAnsi="Lato" w:cs="Lato"/>
+          <w:color w:val="000000"/>
+          <w:sz w:val="19"/>
+          <w:szCs w:val="19"/>
+        </w:rPr>
+        <w:t xml:space="preserve"> – Nie można utworzyć takiego człowieka</w:t>
+      </w:r>
+    </w:p>
+    <w:p>
+      <w:pPr>
+        <w:spacing w:line="276" w:lineRule="auto"/>
+        <w:rPr>
+          <w:rFonts w:ascii="Lato" w:hAnsi="Lato" w:cs="Lato"/>
+          <w:color w:val="000000"/>
+          <w:sz w:val="19"/>
+          <w:szCs w:val="19"/>
+        </w:rPr>
+      </w:pPr>
+      <w:r>
+        <w:rPr>
+          <w:rFonts w:ascii="Lato" w:hAnsi="Lato" w:cs="Lato"/>
+          <w:color w:val="FFC000"/>
+          <w:sz w:val="19"/>
+          <w:szCs w:val="19"/>
+        </w:rPr>
+        <w:t>50004</w:t>
+      </w:r>
+      <w:r>
+        <w:rPr>
+          <w:rFonts w:ascii="Lato" w:hAnsi="Lato" w:cs="Lato"/>
+          <w:color w:val="000000"/>
+          <w:sz w:val="19"/>
+          <w:szCs w:val="19"/>
+        </w:rPr>
+        <w:t xml:space="preserve"> – </w:t>
+      </w:r>
+      <w:r>
+        <w:rPr>
+          <w:rFonts w:ascii="Lato" w:hAnsi="Lato" w:cs="Lato"/>
+          <w:color w:val="000000"/>
+          <w:sz w:val="19"/>
+          <w:szCs w:val="19"/>
+        </w:rPr>
+        <w:t>Rejestracja nowego użytkownika nie powiodła się</w:t>
+      </w:r>
+    </w:p>
+    <w:p>
+      <w:pPr>
+        <w:spacing w:line="276" w:lineRule="auto"/>
+        <w:rPr>
+          <w:rFonts w:ascii="Lato" w:hAnsi="Lato" w:cs="Lato"/>
+          <w:color w:val="000000"/>
+          <w:sz w:val="19"/>
+          <w:szCs w:val="19"/>
+        </w:rPr>
+      </w:pPr>
+      <w:r>
+        <w:rPr>
+          <w:rFonts w:ascii="Lato" w:hAnsi="Lato" w:cs="Lato"/>
+          <w:color w:val="FFC000"/>
+          <w:sz w:val="19"/>
+          <w:szCs w:val="19"/>
+        </w:rPr>
+        <w:t>5000</w:t>
+      </w:r>
+      <w:r>
+        <w:rPr>
+          <w:rFonts w:ascii="Lato" w:hAnsi="Lato" w:cs="Lato"/>
+          <w:color w:val="FFC000"/>
+          <w:sz w:val="19"/>
+          <w:szCs w:val="19"/>
+        </w:rPr>
+        <w:t>5</w:t>
+      </w:r>
+      <w:r>
+        <w:rPr>
+          <w:rFonts w:ascii="Lato" w:hAnsi="Lato" w:cs="Lato"/>
+          <w:color w:val="000000"/>
+          <w:sz w:val="19"/>
+          <w:szCs w:val="19"/>
+        </w:rPr>
+        <w:t xml:space="preserve"> – </w:t>
+      </w:r>
+      <w:r>
+        <w:rPr>
+          <w:rFonts w:ascii="Lato" w:hAnsi="Lato" w:cs="Lato"/>
+          <w:color w:val="000000"/>
+          <w:sz w:val="19"/>
+          <w:szCs w:val="19"/>
+        </w:rPr>
+        <w:t>To stanowisko nie istnieje</w:t>
+      </w:r>
+    </w:p>
+    <w:p>
+      <w:pPr>
+        <w:spacing w:line="276" w:lineRule="auto"/>
+        <w:rPr>
+          <w:rFonts w:ascii="Lato" w:hAnsi="Lato" w:cs="Lato"/>
+          <w:color w:val="000000"/>
+          <w:sz w:val="19"/>
+          <w:szCs w:val="19"/>
+        </w:rPr>
+      </w:pPr>
     </w:p>
     <w:p>
       <w:pPr>
@@ -6140,7 +6137,18 @@
           <w:highlight w:val="white"/>
           <w:lang w:val="en-US"/>
         </w:rPr>
-        <w:t>TABLE</w:t>
+        <w:t>TABLE(Name</w:t>
+      </w:r>
+      <w:r>
+        <w:rPr>
+          <w:rFonts w:ascii="Lato" w:hAnsi="Lato" w:cs="Lato"/>
+          <w:color w:val="000000"/>
+          <w:sz w:val="19"/>
+          <w:szCs w:val="19"/>
+          <w:highlight w:val="white"/>
+          <w:lang w:val="en-US"/>
+        </w:rPr>
+        <w:t xml:space="preserve"> </w:t>
       </w:r>
       <w:r>
         <w:rPr>
@@ -6151,29 +6159,106 @@
           <w:highlight w:val="white"/>
           <w:lang w:val="en-US"/>
         </w:rPr>
+        <w:t>NVARCHAR</w:t>
+      </w:r>
+      <w:r>
+        <w:rPr>
+          <w:rFonts w:ascii="Lato" w:hAnsi="Lato" w:cs="Lato"/>
+          <w:color w:val="808080"/>
+          <w:sz w:val="19"/>
+          <w:szCs w:val="19"/>
+          <w:highlight w:val="white"/>
+          <w:lang w:val="en-US"/>
+        </w:rPr>
         <w:t>(</w:t>
       </w:r>
       <w:r>
         <w:rPr>
           <w:rFonts w:ascii="Lato" w:hAnsi="Lato" w:cs="Lato"/>
+          <w:color w:val="000000"/>
+          <w:sz w:val="19"/>
+          <w:szCs w:val="19"/>
+          <w:highlight w:val="white"/>
+          <w:lang w:val="en-US"/>
+        </w:rPr>
+        <w:t>30</w:t>
+      </w:r>
+      <w:r>
+        <w:rPr>
+          <w:rFonts w:ascii="Lato" w:hAnsi="Lato" w:cs="Lato"/>
+          <w:color w:val="808080"/>
+          <w:sz w:val="19"/>
+          <w:szCs w:val="19"/>
+          <w:highlight w:val="white"/>
+          <w:lang w:val="en-US"/>
+        </w:rPr>
+        <w:t>),</w:t>
+      </w:r>
+      <w:r>
+        <w:rPr>
+          <w:rFonts w:ascii="Lato" w:hAnsi="Lato" w:cs="Lato"/>
+          <w:color w:val="000000"/>
+          <w:sz w:val="19"/>
+          <w:szCs w:val="19"/>
+          <w:highlight w:val="white"/>
+          <w:lang w:val="en-US"/>
+        </w:rPr>
+        <w:t xml:space="preserve"> Surname </w:t>
+      </w:r>
+      <w:r>
+        <w:rPr>
+          <w:rFonts w:ascii="Lato" w:hAnsi="Lato" w:cs="Lato"/>
           <w:color w:val="0000FF"/>
           <w:sz w:val="19"/>
           <w:szCs w:val="19"/>
           <w:highlight w:val="white"/>
           <w:lang w:val="en-US"/>
         </w:rPr>
-        <w:t>Name</w:t>
-      </w:r>
-      <w:r>
-        <w:rPr>
-          <w:rFonts w:ascii="Lato" w:hAnsi="Lato" w:cs="Lato"/>
-          <w:color w:val="000000"/>
+        <w:t>NVARCHAR</w:t>
+      </w:r>
+      <w:r>
+        <w:rPr>
+          <w:rFonts w:ascii="Lato" w:hAnsi="Lato" w:cs="Lato"/>
+          <w:color w:val="808080"/>
           <w:sz w:val="19"/>
           <w:szCs w:val="19"/>
           <w:highlight w:val="white"/>
           <w:lang w:val="en-US"/>
         </w:rPr>
-        <w:t xml:space="preserve"> </w:t>
+        <w:t>(</w:t>
+      </w:r>
+      <w:r>
+        <w:rPr>
+          <w:rFonts w:ascii="Lato" w:hAnsi="Lato" w:cs="Lato"/>
+          <w:color w:val="000000"/>
+          <w:sz w:val="19"/>
+          <w:szCs w:val="19"/>
+          <w:highlight w:val="white"/>
+          <w:lang w:val="en-US"/>
+        </w:rPr>
+        <w:t>30</w:t>
+      </w:r>
+      <w:r>
+        <w:rPr>
+          <w:rFonts w:ascii="Lato" w:hAnsi="Lato" w:cs="Lato"/>
+          <w:color w:val="808080"/>
+          <w:sz w:val="19"/>
+          <w:szCs w:val="19"/>
+          <w:highlight w:val="white"/>
+          <w:lang w:val="en-US"/>
+        </w:rPr>
+        <w:t>),</w:t>
+      </w:r>
+      <w:r>
+        <w:rPr>
+          <w:rFonts w:ascii="Lato" w:hAnsi="Lato" w:cs="Lato"/>
+          <w:color w:val="000000"/>
+          <w:sz w:val="19"/>
+          <w:szCs w:val="19"/>
+          <w:highlight w:val="white"/>
+          <w:lang w:val="en-US"/>
+        </w:rPr>
+        <w:t xml:space="preserve"> Earnings </w:t>
       </w:r>
       <w:r>
         <w:rPr>
@@ -6184,117 +6269,7 @@
           <w:highlight w:val="white"/>
           <w:lang w:val="en-US"/>
         </w:rPr>
-        <w:t>NVARCHAR</w:t>
-      </w:r>
-      <w:r>
-        <w:rPr>
-          <w:rFonts w:ascii="Lato" w:hAnsi="Lato" w:cs="Lato"/>
-          <w:color w:val="808080"/>
-          <w:sz w:val="19"/>
-          <w:szCs w:val="19"/>
-          <w:highlight w:val="white"/>
-          <w:lang w:val="en-US"/>
-        </w:rPr>
-        <w:t>(</w:t>
-      </w:r>
-      <w:r>
-        <w:rPr>
-          <w:rFonts w:ascii="Lato" w:hAnsi="Lato" w:cs="Lato"/>
-          <w:color w:val="000000"/>
-          <w:sz w:val="19"/>
-          <w:szCs w:val="19"/>
-          <w:highlight w:val="white"/>
-          <w:lang w:val="en-US"/>
-        </w:rPr>
-        <w:t>30</w:t>
-      </w:r>
-      <w:r>
-        <w:rPr>
-          <w:rFonts w:ascii="Lato" w:hAnsi="Lato" w:cs="Lato"/>
-          <w:color w:val="808080"/>
-          <w:sz w:val="19"/>
-          <w:szCs w:val="19"/>
-          <w:highlight w:val="white"/>
-          <w:lang w:val="en-US"/>
-        </w:rPr>
-        <w:t>),</w:t>
-      </w:r>
-      <w:r>
-        <w:rPr>
-          <w:rFonts w:ascii="Lato" w:hAnsi="Lato" w:cs="Lato"/>
-          <w:color w:val="000000"/>
-          <w:sz w:val="19"/>
-          <w:szCs w:val="19"/>
-          <w:highlight w:val="white"/>
-          <w:lang w:val="en-US"/>
-        </w:rPr>
-        <w:t xml:space="preserve"> Surname </w:t>
-      </w:r>
-      <w:r>
-        <w:rPr>
-          <w:rFonts w:ascii="Lato" w:hAnsi="Lato" w:cs="Lato"/>
-          <w:color w:val="0000FF"/>
-          <w:sz w:val="19"/>
-          <w:szCs w:val="19"/>
-          <w:highlight w:val="white"/>
-          <w:lang w:val="en-US"/>
-        </w:rPr>
-        <w:t>NVARCHAR</w:t>
-      </w:r>
-      <w:r>
-        <w:rPr>
-          <w:rFonts w:ascii="Lato" w:hAnsi="Lato" w:cs="Lato"/>
-          <w:color w:val="808080"/>
-          <w:sz w:val="19"/>
-          <w:szCs w:val="19"/>
-          <w:highlight w:val="white"/>
-          <w:lang w:val="en-US"/>
-        </w:rPr>
-        <w:t>(</w:t>
-      </w:r>
-      <w:r>
-        <w:rPr>
-          <w:rFonts w:ascii="Lato" w:hAnsi="Lato" w:cs="Lato"/>
-          <w:color w:val="000000"/>
-          <w:sz w:val="19"/>
-          <w:szCs w:val="19"/>
-          <w:highlight w:val="white"/>
-          <w:lang w:val="en-US"/>
-        </w:rPr>
-        <w:t>30</w:t>
-      </w:r>
-      <w:r>
-        <w:rPr>
-          <w:rFonts w:ascii="Lato" w:hAnsi="Lato" w:cs="Lato"/>
-          <w:color w:val="808080"/>
-          <w:sz w:val="19"/>
-          <w:szCs w:val="19"/>
-          <w:highlight w:val="white"/>
-          <w:lang w:val="en-US"/>
-        </w:rPr>
-        <w:t>),</w:t>
-      </w:r>
-      <w:r>
-        <w:rPr>
-          <w:rFonts w:ascii="Lato" w:hAnsi="Lato" w:cs="Lato"/>
-          <w:color w:val="000000"/>
-          <w:sz w:val="19"/>
-          <w:szCs w:val="19"/>
-          <w:highlight w:val="white"/>
-          <w:lang w:val="en-US"/>
-        </w:rPr>
-        <w:t xml:space="preserve"> Earnings </w:t>
-      </w:r>
-      <w:r>
-        <w:rPr>
-          <w:rFonts w:ascii="Lato" w:hAnsi="Lato" w:cs="Lato"/>
-          <w:color w:val="0000FF"/>
-          <w:sz w:val="19"/>
-          <w:szCs w:val="19"/>
-          <w:highlight w:val="white"/>
-          <w:lang w:val="en-US"/>
-        </w:rPr>
-        <w:t>INT</w:t>
+        <w:t>MONEY</w:t>
       </w:r>
       <w:r>
         <w:rPr>
@@ -6619,27 +6594,7 @@
           <w:szCs w:val="19"/>
           <w:highlight w:val="white"/>
         </w:rPr>
-        <w:t>RETURNS</w:t>
-      </w:r>
-      <w:r>
-        <w:rPr>
-          <w:rFonts w:ascii="Lato" w:hAnsi="Lato" w:cs="Lato"/>
-          <w:color w:val="0000FF"/>
-          <w:sz w:val="19"/>
-          <w:szCs w:val="19"/>
-          <w:highlight w:val="white"/>
-        </w:rPr>
-        <w:t xml:space="preserve"> </w:t>
-      </w:r>
-      <w:r>
-        <w:rPr>
-          <w:rFonts w:ascii="Lato" w:hAnsi="Lato" w:cs="Lato"/>
-          <w:color w:val="0000FF"/>
-          <w:sz w:val="19"/>
-          <w:szCs w:val="19"/>
-          <w:highlight w:val="white"/>
-        </w:rPr>
-        <w:t>TABLE</w:t>
+        <w:t>RETURNS TABLE</w:t>
       </w:r>
       <w:r>
         <w:rPr>
@@ -6828,18 +6783,7 @@
           <w:highlight w:val="white"/>
           <w:lang w:val="en-US"/>
         </w:rPr>
-        <w:t>u</w:t>
-      </w:r>
-      <w:r>
-        <w:rPr>
-          <w:rFonts w:ascii="Lato" w:hAnsi="Lato" w:cs="Lato"/>
-          <w:color w:val="FFC000"/>
-          <w:sz w:val="19"/>
-          <w:szCs w:val="19"/>
-          <w:highlight w:val="white"/>
-          <w:lang w:val="en-US"/>
-        </w:rPr>
-        <w:t>fnIsCodeActive</w:t>
+        <w:t>ufnIsCodeActive</w:t>
       </w:r>
       <w:r>
         <w:rPr>
@@ -8761,15 +8705,7 @@
           <w:sz w:val="19"/>
           <w:szCs w:val="19"/>
         </w:rPr>
-        <w:t xml:space="preserve">Zwraca </w:t>
-      </w:r>
-      <w:r>
-        <w:rPr>
-          <w:rFonts w:ascii="Lato" w:hAnsi="Lato" w:cs="Lato"/>
-          <w:sz w:val="19"/>
-          <w:szCs w:val="19"/>
-        </w:rPr>
-        <w:t>logi z podanego dnia.</w:t>
+        <w:t>Zwraca logi z podanego dnia.</w:t>
       </w:r>
     </w:p>
     <w:p>
@@ -8855,17 +8791,7 @@
           <w:szCs w:val="19"/>
           <w:highlight w:val="white"/>
         </w:rPr>
-        <w:t>))</w:t>
-      </w:r>
-      <w:r>
-        <w:rPr>
-          <w:rFonts w:ascii="Lato" w:hAnsi="Lato" w:cs="Lato"/>
-          <w:color w:val="808080"/>
-          <w:sz w:val="19"/>
-          <w:szCs w:val="19"/>
-          <w:highlight w:val="white"/>
-        </w:rPr>
-        <w:t xml:space="preserve"> </w:t>
+        <w:t xml:space="preserve">)) </w:t>
       </w:r>
       <w:r>
         <w:rPr>
@@ -9514,6 +9440,7 @@
           <w:szCs w:val="19"/>
           <w:highlight w:val="white"/>
         </w:rPr>
+        <w:lastRenderedPageBreak/>
         <w:t>uspAddService</w:t>
       </w:r>
       <w:r>
@@ -9903,12 +9830,669 @@
           <w:szCs w:val="19"/>
           <w:highlight w:val="white"/>
         </w:rPr>
+        <w:t xml:space="preserve">) </w:t>
+      </w:r>
+      <w:r>
+        <w:rPr>
+          <w:rFonts w:ascii="Lato" w:hAnsi="Lato" w:cs="Lato"/>
+          <w:sz w:val="19"/>
+          <w:szCs w:val="19"/>
+          <w:highlight w:val="white"/>
+        </w:rPr>
+        <w:t>– usunięcie przedmiotu z magazynu</w:t>
+      </w:r>
+    </w:p>
+    <w:p>
+      <w:pPr>
+        <w:autoSpaceDE w:val="0"/>
+        <w:autoSpaceDN w:val="0"/>
+        <w:adjustRightInd w:val="0"/>
+        <w:spacing w:after="0" w:line="240" w:lineRule="auto"/>
+        <w:rPr>
+          <w:rFonts w:ascii="Lato" w:hAnsi="Lato" w:cs="Lato"/>
+          <w:color w:val="000000"/>
+          <w:sz w:val="19"/>
+          <w:szCs w:val="19"/>
+          <w:highlight w:val="white"/>
+        </w:rPr>
+      </w:pPr>
+      <w:r>
+        <w:rPr>
+          <w:rFonts w:ascii="Lato" w:hAnsi="Lato" w:cs="Lato"/>
+          <w:color w:val="FFC000"/>
+          <w:sz w:val="19"/>
+          <w:szCs w:val="19"/>
+          <w:highlight w:val="white"/>
+        </w:rPr>
+        <w:t>uspAddPeople</w:t>
+      </w:r>
+      <w:r>
+        <w:rPr>
+          <w:rFonts w:ascii="Lato" w:hAnsi="Lato" w:cs="Lato"/>
+          <w:color w:val="0000FF"/>
+          <w:sz w:val="19"/>
+          <w:szCs w:val="19"/>
+          <w:highlight w:val="white"/>
+        </w:rPr>
+        <w:t xml:space="preserve"> </w:t>
+      </w:r>
+      <w:r>
+        <w:rPr>
+          <w:rFonts w:ascii="Lato" w:hAnsi="Lato" w:cs="Lato"/>
+          <w:color w:val="808080"/>
+          <w:sz w:val="19"/>
+          <w:szCs w:val="19"/>
+          <w:highlight w:val="white"/>
+        </w:rPr>
+        <w:t>(</w:t>
+      </w:r>
+      <w:r>
+        <w:rPr>
+          <w:rFonts w:ascii="Lato" w:hAnsi="Lato" w:cs="Lato"/>
+          <w:color w:val="000000"/>
+          <w:sz w:val="19"/>
+          <w:szCs w:val="19"/>
+          <w:highlight w:val="white"/>
+        </w:rPr>
+        <w:t xml:space="preserve">@id </w:t>
+      </w:r>
+      <w:r>
+        <w:rPr>
+          <w:rFonts w:ascii="Lato" w:hAnsi="Lato" w:cs="Lato"/>
+          <w:color w:val="0000FF"/>
+          <w:sz w:val="19"/>
+          <w:szCs w:val="19"/>
+          <w:highlight w:val="white"/>
+        </w:rPr>
+        <w:t>INT</w:t>
+      </w:r>
+      <w:r>
+        <w:rPr>
+          <w:rFonts w:ascii="Lato" w:hAnsi="Lato" w:cs="Lato"/>
+          <w:color w:val="000000"/>
+          <w:sz w:val="19"/>
+          <w:szCs w:val="19"/>
+          <w:highlight w:val="white"/>
+        </w:rPr>
+        <w:t xml:space="preserve"> </w:t>
+      </w:r>
+      <w:r>
+        <w:rPr>
+          <w:rFonts w:ascii="Lato" w:hAnsi="Lato" w:cs="Lato"/>
+          <w:color w:val="0000FF"/>
+          <w:sz w:val="19"/>
+          <w:szCs w:val="19"/>
+          <w:highlight w:val="white"/>
+        </w:rPr>
+        <w:t>OUTPUT</w:t>
+      </w:r>
+      <w:r>
+        <w:rPr>
+          <w:rFonts w:ascii="Lato" w:hAnsi="Lato" w:cs="Lato"/>
+          <w:color w:val="808080"/>
+          <w:sz w:val="19"/>
+          <w:szCs w:val="19"/>
+          <w:highlight w:val="white"/>
+        </w:rPr>
+        <w:t>,</w:t>
+      </w:r>
+      <w:r>
+        <w:rPr>
+          <w:rFonts w:ascii="Lato" w:hAnsi="Lato" w:cs="Lato"/>
+          <w:color w:val="000000"/>
+          <w:sz w:val="19"/>
+          <w:szCs w:val="19"/>
+          <w:highlight w:val="white"/>
+        </w:rPr>
+        <w:t xml:space="preserve"> @name </w:t>
+      </w:r>
+      <w:r>
+        <w:rPr>
+          <w:rFonts w:ascii="Lato" w:hAnsi="Lato" w:cs="Lato"/>
+          <w:color w:val="0000FF"/>
+          <w:sz w:val="19"/>
+          <w:szCs w:val="19"/>
+          <w:highlight w:val="white"/>
+        </w:rPr>
+        <w:t>NVARCHAR</w:t>
+      </w:r>
+      <w:r>
+        <w:rPr>
+          <w:rFonts w:ascii="Lato" w:hAnsi="Lato" w:cs="Lato"/>
+          <w:color w:val="808080"/>
+          <w:sz w:val="19"/>
+          <w:szCs w:val="19"/>
+          <w:highlight w:val="white"/>
+        </w:rPr>
+        <w:t>(</w:t>
+      </w:r>
+      <w:r>
+        <w:rPr>
+          <w:rFonts w:ascii="Lato" w:hAnsi="Lato" w:cs="Lato"/>
+          <w:color w:val="000000"/>
+          <w:sz w:val="19"/>
+          <w:szCs w:val="19"/>
+          <w:highlight w:val="white"/>
+        </w:rPr>
+        <w:t>30</w:t>
+      </w:r>
+      <w:r>
+        <w:rPr>
+          <w:rFonts w:ascii="Lato" w:hAnsi="Lato" w:cs="Lato"/>
+          <w:color w:val="808080"/>
+          <w:sz w:val="19"/>
+          <w:szCs w:val="19"/>
+          <w:highlight w:val="white"/>
+        </w:rPr>
+        <w:t>),</w:t>
+      </w:r>
+      <w:r>
+        <w:rPr>
+          <w:rFonts w:ascii="Lato" w:hAnsi="Lato" w:cs="Lato"/>
+          <w:color w:val="000000"/>
+          <w:sz w:val="19"/>
+          <w:szCs w:val="19"/>
+          <w:highlight w:val="white"/>
+        </w:rPr>
+        <w:t xml:space="preserve"> @surname </w:t>
+      </w:r>
+      <w:r>
+        <w:rPr>
+          <w:rFonts w:ascii="Lato" w:hAnsi="Lato" w:cs="Lato"/>
+          <w:color w:val="0000FF"/>
+          <w:sz w:val="19"/>
+          <w:szCs w:val="19"/>
+          <w:highlight w:val="white"/>
+        </w:rPr>
+        <w:t>NVARCHAR</w:t>
+      </w:r>
+      <w:r>
+        <w:rPr>
+          <w:rFonts w:ascii="Lato" w:hAnsi="Lato" w:cs="Lato"/>
+          <w:color w:val="808080"/>
+          <w:sz w:val="19"/>
+          <w:szCs w:val="19"/>
+          <w:highlight w:val="white"/>
+        </w:rPr>
+        <w:t>(</w:t>
+      </w:r>
+      <w:r>
+        <w:rPr>
+          <w:rFonts w:ascii="Lato" w:hAnsi="Lato" w:cs="Lato"/>
+          <w:color w:val="000000"/>
+          <w:sz w:val="19"/>
+          <w:szCs w:val="19"/>
+          <w:highlight w:val="white"/>
+        </w:rPr>
+        <w:t>30</w:t>
+      </w:r>
+      <w:r>
+        <w:rPr>
+          <w:rFonts w:ascii="Lato" w:hAnsi="Lato" w:cs="Lato"/>
+          <w:color w:val="808080"/>
+          <w:sz w:val="19"/>
+          <w:szCs w:val="19"/>
+          <w:highlight w:val="white"/>
+        </w:rPr>
+        <w:t>),</w:t>
+      </w:r>
+      <w:r>
+        <w:rPr>
+          <w:rFonts w:ascii="Lato" w:hAnsi="Lato" w:cs="Lato"/>
+          <w:color w:val="000000"/>
+          <w:sz w:val="19"/>
+          <w:szCs w:val="19"/>
+          <w:highlight w:val="white"/>
+        </w:rPr>
+        <w:t xml:space="preserve"> @email </w:t>
+      </w:r>
+      <w:r>
+        <w:rPr>
+          <w:rFonts w:ascii="Lato" w:hAnsi="Lato" w:cs="Lato"/>
+          <w:color w:val="0000FF"/>
+          <w:sz w:val="19"/>
+          <w:szCs w:val="19"/>
+          <w:highlight w:val="white"/>
+        </w:rPr>
+        <w:t>NVARCHAR</w:t>
+      </w:r>
+      <w:r>
+        <w:rPr>
+          <w:rFonts w:ascii="Lato" w:hAnsi="Lato" w:cs="Lato"/>
+          <w:color w:val="808080"/>
+          <w:sz w:val="19"/>
+          <w:szCs w:val="19"/>
+          <w:highlight w:val="white"/>
+        </w:rPr>
+        <w:t>(</w:t>
+      </w:r>
+      <w:r>
+        <w:rPr>
+          <w:rFonts w:ascii="Lato" w:hAnsi="Lato" w:cs="Lato"/>
+          <w:color w:val="000000"/>
+          <w:sz w:val="19"/>
+          <w:szCs w:val="19"/>
+          <w:highlight w:val="white"/>
+        </w:rPr>
+        <w:t>30</w:t>
+      </w:r>
+      <w:r>
+        <w:rPr>
+          <w:rFonts w:ascii="Lato" w:hAnsi="Lato" w:cs="Lato"/>
+          <w:color w:val="808080"/>
+          <w:sz w:val="19"/>
+          <w:szCs w:val="19"/>
+          <w:highlight w:val="white"/>
+        </w:rPr>
+        <w:t>),</w:t>
+      </w:r>
+    </w:p>
+    <w:p>
+      <w:pPr>
+        <w:rPr>
+          <w:rFonts w:ascii="Lato" w:hAnsi="Lato" w:cs="Lato"/>
+          <w:color w:val="808080"/>
+          <w:sz w:val="19"/>
+          <w:szCs w:val="19"/>
+          <w:highlight w:val="white"/>
+        </w:rPr>
+      </w:pPr>
+      <w:r>
+        <w:rPr>
+          <w:rFonts w:ascii="Lato" w:hAnsi="Lato" w:cs="Lato"/>
+          <w:color w:val="000000"/>
+          <w:sz w:val="19"/>
+          <w:szCs w:val="19"/>
+          <w:highlight w:val="white"/>
+        </w:rPr>
+        <w:tab/>
+        <w:t xml:space="preserve">          </w:t>
+      </w:r>
+      <w:r>
+        <w:rPr>
+          <w:rFonts w:ascii="Lato" w:hAnsi="Lato" w:cs="Lato"/>
+          <w:color w:val="000000"/>
+          <w:sz w:val="19"/>
+          <w:szCs w:val="19"/>
+          <w:highlight w:val="white"/>
+        </w:rPr>
+        <w:t xml:space="preserve">@phone </w:t>
+      </w:r>
+      <w:r>
+        <w:rPr>
+          <w:rFonts w:ascii="Lato" w:hAnsi="Lato" w:cs="Lato"/>
+          <w:color w:val="0000FF"/>
+          <w:sz w:val="19"/>
+          <w:szCs w:val="19"/>
+          <w:highlight w:val="white"/>
+        </w:rPr>
+        <w:t>NVARCHAR</w:t>
+      </w:r>
+      <w:r>
+        <w:rPr>
+          <w:rFonts w:ascii="Lato" w:hAnsi="Lato" w:cs="Lato"/>
+          <w:color w:val="808080"/>
+          <w:sz w:val="19"/>
+          <w:szCs w:val="19"/>
+          <w:highlight w:val="white"/>
+        </w:rPr>
+        <w:t>(</w:t>
+      </w:r>
+      <w:r>
+        <w:rPr>
+          <w:rFonts w:ascii="Lato" w:hAnsi="Lato" w:cs="Lato"/>
+          <w:color w:val="000000"/>
+          <w:sz w:val="19"/>
+          <w:szCs w:val="19"/>
+          <w:highlight w:val="white"/>
+        </w:rPr>
+        <w:t>12</w:t>
+      </w:r>
+      <w:r>
+        <w:rPr>
+          <w:rFonts w:ascii="Lato" w:hAnsi="Lato" w:cs="Lato"/>
+          <w:color w:val="808080"/>
+          <w:sz w:val="19"/>
+          <w:szCs w:val="19"/>
+          <w:highlight w:val="white"/>
+        </w:rPr>
+        <w:t>),</w:t>
+      </w:r>
+      <w:r>
+        <w:rPr>
+          <w:rFonts w:ascii="Lato" w:hAnsi="Lato" w:cs="Lato"/>
+          <w:color w:val="000000"/>
+          <w:sz w:val="19"/>
+          <w:szCs w:val="19"/>
+          <w:highlight w:val="white"/>
+        </w:rPr>
+        <w:t xml:space="preserve"> @country </w:t>
+      </w:r>
+      <w:r>
+        <w:rPr>
+          <w:rFonts w:ascii="Lato" w:hAnsi="Lato" w:cs="Lato"/>
+          <w:color w:val="0000FF"/>
+          <w:sz w:val="19"/>
+          <w:szCs w:val="19"/>
+          <w:highlight w:val="white"/>
+        </w:rPr>
+        <w:t>NVARCHAR</w:t>
+      </w:r>
+      <w:r>
+        <w:rPr>
+          <w:rFonts w:ascii="Lato" w:hAnsi="Lato" w:cs="Lato"/>
+          <w:color w:val="808080"/>
+          <w:sz w:val="19"/>
+          <w:szCs w:val="19"/>
+          <w:highlight w:val="white"/>
+        </w:rPr>
+        <w:t>(</w:t>
+      </w:r>
+      <w:r>
+        <w:rPr>
+          <w:rFonts w:ascii="Lato" w:hAnsi="Lato" w:cs="Lato"/>
+          <w:color w:val="000000"/>
+          <w:sz w:val="19"/>
+          <w:szCs w:val="19"/>
+          <w:highlight w:val="white"/>
+        </w:rPr>
+        <w:t>30</w:t>
+      </w:r>
+      <w:r>
+        <w:rPr>
+          <w:rFonts w:ascii="Lato" w:hAnsi="Lato" w:cs="Lato"/>
+          <w:color w:val="808080"/>
+          <w:sz w:val="19"/>
+          <w:szCs w:val="19"/>
+          <w:highlight w:val="white"/>
+        </w:rPr>
+        <w:t>),</w:t>
+      </w:r>
+      <w:r>
+        <w:rPr>
+          <w:rFonts w:ascii="Lato" w:hAnsi="Lato" w:cs="Lato"/>
+          <w:color w:val="000000"/>
+          <w:sz w:val="19"/>
+          <w:szCs w:val="19"/>
+          <w:highlight w:val="white"/>
+        </w:rPr>
+        <w:t xml:space="preserve"> @city </w:t>
+      </w:r>
+      <w:r>
+        <w:rPr>
+          <w:rFonts w:ascii="Lato" w:hAnsi="Lato" w:cs="Lato"/>
+          <w:color w:val="0000FF"/>
+          <w:sz w:val="19"/>
+          <w:szCs w:val="19"/>
+          <w:highlight w:val="white"/>
+        </w:rPr>
+        <w:t>NVARCHAR</w:t>
+      </w:r>
+      <w:r>
+        <w:rPr>
+          <w:rFonts w:ascii="Lato" w:hAnsi="Lato" w:cs="Lato"/>
+          <w:color w:val="808080"/>
+          <w:sz w:val="19"/>
+          <w:szCs w:val="19"/>
+          <w:highlight w:val="white"/>
+        </w:rPr>
+        <w:t>(</w:t>
+      </w:r>
+      <w:r>
+        <w:rPr>
+          <w:rFonts w:ascii="Lato" w:hAnsi="Lato" w:cs="Lato"/>
+          <w:color w:val="000000"/>
+          <w:sz w:val="19"/>
+          <w:szCs w:val="19"/>
+          <w:highlight w:val="white"/>
+        </w:rPr>
+        <w:t>30</w:t>
+      </w:r>
+      <w:r>
+        <w:rPr>
+          <w:rFonts w:ascii="Lato" w:hAnsi="Lato" w:cs="Lato"/>
+          <w:color w:val="808080"/>
+          <w:sz w:val="19"/>
+          <w:szCs w:val="19"/>
+          <w:highlight w:val="white"/>
+        </w:rPr>
+        <w:t>),</w:t>
+      </w:r>
+      <w:r>
+        <w:rPr>
+          <w:rFonts w:ascii="Lato" w:hAnsi="Lato" w:cs="Lato"/>
+          <w:color w:val="000000"/>
+          <w:sz w:val="19"/>
+          <w:szCs w:val="19"/>
+          <w:highlight w:val="white"/>
+        </w:rPr>
+        <w:t xml:space="preserve"> @adress </w:t>
+      </w:r>
+      <w:r>
+        <w:rPr>
+          <w:rFonts w:ascii="Lato" w:hAnsi="Lato" w:cs="Lato"/>
+          <w:color w:val="0000FF"/>
+          <w:sz w:val="19"/>
+          <w:szCs w:val="19"/>
+          <w:highlight w:val="white"/>
+        </w:rPr>
+        <w:t>NVARCHAR</w:t>
+      </w:r>
+      <w:r>
+        <w:rPr>
+          <w:rFonts w:ascii="Lato" w:hAnsi="Lato" w:cs="Lato"/>
+          <w:color w:val="808080"/>
+          <w:sz w:val="19"/>
+          <w:szCs w:val="19"/>
+          <w:highlight w:val="white"/>
+        </w:rPr>
+        <w:t>(</w:t>
+      </w:r>
+      <w:r>
+        <w:rPr>
+          <w:rFonts w:ascii="Lato" w:hAnsi="Lato" w:cs="Lato"/>
+          <w:color w:val="000000"/>
+          <w:sz w:val="19"/>
+          <w:szCs w:val="19"/>
+          <w:highlight w:val="white"/>
+        </w:rPr>
+        <w:t>30</w:t>
+      </w:r>
+      <w:r>
+        <w:rPr>
+          <w:rFonts w:ascii="Lato" w:hAnsi="Lato" w:cs="Lato"/>
+          <w:color w:val="808080"/>
+          <w:sz w:val="19"/>
+          <w:szCs w:val="19"/>
+          <w:highlight w:val="white"/>
+        </w:rPr>
+        <w:t>))</w:t>
+      </w:r>
+    </w:p>
+    <w:p>
+      <w:pPr>
+        <w:rPr>
+          <w:rFonts w:ascii="Lato" w:hAnsi="Lato" w:cs="Lato"/>
+          <w:sz w:val="19"/>
+          <w:szCs w:val="19"/>
+          <w:highlight w:val="white"/>
+        </w:rPr>
+      </w:pPr>
+      <w:r>
+        <w:rPr>
+          <w:rFonts w:ascii="Lato" w:hAnsi="Lato" w:cs="Lato"/>
+          <w:sz w:val="19"/>
+          <w:szCs w:val="19"/>
+          <w:highlight w:val="white"/>
+        </w:rPr>
+        <w:t>- tworzenie nowego człowieka (podstawy dla pracownika/klienta) – procedura pomocnicza</w:t>
+      </w:r>
+      <w:r>
+        <w:rPr>
+          <w:rFonts w:ascii="Lato" w:hAnsi="Lato" w:cs="Lato"/>
+          <w:sz w:val="19"/>
+          <w:szCs w:val="19"/>
+          <w:highlight w:val="white"/>
+        </w:rPr>
+        <w:t xml:space="preserve">. @id OUT jest to id stworzonego </w:t>
+      </w:r>
+      <w:r>
+        <w:rPr>
+          <w:rFonts w:ascii="Lato" w:hAnsi="Lato" w:cs="Lato"/>
+          <w:sz w:val="19"/>
+          <w:szCs w:val="19"/>
+          <w:highlight w:val="white"/>
+        </w:rPr>
+        <w:t>człowieka</w:t>
+      </w:r>
+    </w:p>
+    <w:p>
+      <w:pPr>
+        <w:autoSpaceDE w:val="0"/>
+        <w:autoSpaceDN w:val="0"/>
+        <w:adjustRightInd w:val="0"/>
+        <w:spacing w:after="0" w:line="240" w:lineRule="auto"/>
+        <w:rPr>
+          <w:rFonts w:ascii="Lato" w:hAnsi="Lato" w:cs="Lato"/>
+          <w:sz w:val="19"/>
+          <w:szCs w:val="19"/>
+          <w:highlight w:val="white"/>
+        </w:rPr>
+      </w:pPr>
+      <w:r>
+        <w:rPr>
+          <w:rFonts w:ascii="Lato" w:hAnsi="Lato" w:cs="Lato"/>
+          <w:color w:val="FFC000"/>
+          <w:sz w:val="19"/>
+          <w:szCs w:val="19"/>
+          <w:highlight w:val="white"/>
+        </w:rPr>
+        <w:t>uspAddClients</w:t>
+      </w:r>
+      <w:r>
+        <w:rPr>
+          <w:rFonts w:ascii="Lato" w:hAnsi="Lato" w:cs="Lato"/>
+          <w:color w:val="0000FF"/>
+          <w:sz w:val="19"/>
+          <w:szCs w:val="19"/>
+          <w:highlight w:val="white"/>
+        </w:rPr>
+        <w:t xml:space="preserve"> </w:t>
+      </w:r>
+      <w:r>
+        <w:rPr>
+          <w:rFonts w:ascii="Lato" w:hAnsi="Lato" w:cs="Lato"/>
+          <w:color w:val="808080"/>
+          <w:sz w:val="19"/>
+          <w:szCs w:val="19"/>
+          <w:highlight w:val="white"/>
+        </w:rPr>
+        <w:t>(</w:t>
+      </w:r>
+      <w:r>
+        <w:rPr>
+          <w:rFonts w:ascii="Lato" w:hAnsi="Lato" w:cs="Lato"/>
+          <w:color w:val="000000"/>
+          <w:sz w:val="19"/>
+          <w:szCs w:val="19"/>
+          <w:highlight w:val="white"/>
+        </w:rPr>
+        <w:t xml:space="preserve">@login </w:t>
+      </w:r>
+      <w:r>
+        <w:rPr>
+          <w:rFonts w:ascii="Lato" w:hAnsi="Lato" w:cs="Lato"/>
+          <w:color w:val="0000FF"/>
+          <w:sz w:val="19"/>
+          <w:szCs w:val="19"/>
+          <w:highlight w:val="white"/>
+        </w:rPr>
+        <w:t>NVARCHAR</w:t>
+      </w:r>
+      <w:r>
+        <w:rPr>
+          <w:rFonts w:ascii="Lato" w:hAnsi="Lato" w:cs="Lato"/>
+          <w:color w:val="808080"/>
+          <w:sz w:val="19"/>
+          <w:szCs w:val="19"/>
+          <w:highlight w:val="white"/>
+        </w:rPr>
+        <w:t>(</w:t>
+      </w:r>
+      <w:r>
+        <w:rPr>
+          <w:rFonts w:ascii="Lato" w:hAnsi="Lato" w:cs="Lato"/>
+          <w:color w:val="000000"/>
+          <w:sz w:val="19"/>
+          <w:szCs w:val="19"/>
+          <w:highlight w:val="white"/>
+        </w:rPr>
+        <w:t>30</w:t>
+      </w:r>
+      <w:r>
+        <w:rPr>
+          <w:rFonts w:ascii="Lato" w:hAnsi="Lato" w:cs="Lato"/>
+          <w:color w:val="808080"/>
+          <w:sz w:val="19"/>
+          <w:szCs w:val="19"/>
+          <w:highlight w:val="white"/>
+        </w:rPr>
+        <w:t>),</w:t>
+      </w:r>
+      <w:r>
+        <w:rPr>
+          <w:rFonts w:ascii="Lato" w:hAnsi="Lato" w:cs="Lato"/>
+          <w:color w:val="000000"/>
+          <w:sz w:val="19"/>
+          <w:szCs w:val="19"/>
+          <w:highlight w:val="white"/>
+        </w:rPr>
+        <w:t xml:space="preserve"> @password </w:t>
+      </w:r>
+      <w:r>
+        <w:rPr>
+          <w:rFonts w:ascii="Lato" w:hAnsi="Lato" w:cs="Lato"/>
+          <w:color w:val="0000FF"/>
+          <w:sz w:val="19"/>
+          <w:szCs w:val="19"/>
+          <w:highlight w:val="white"/>
+        </w:rPr>
+        <w:t>NVARCHAR</w:t>
+      </w:r>
+      <w:r>
+        <w:rPr>
+          <w:rFonts w:ascii="Lato" w:hAnsi="Lato" w:cs="Lato"/>
+          <w:color w:val="808080"/>
+          <w:sz w:val="19"/>
+          <w:szCs w:val="19"/>
+          <w:highlight w:val="white"/>
+        </w:rPr>
+        <w:t>(</w:t>
+      </w:r>
+      <w:r>
+        <w:rPr>
+          <w:rFonts w:ascii="Lato" w:hAnsi="Lato" w:cs="Lato"/>
+          <w:color w:val="000000"/>
+          <w:sz w:val="19"/>
+          <w:szCs w:val="19"/>
+          <w:highlight w:val="white"/>
+        </w:rPr>
+        <w:t>30</w:t>
+      </w:r>
+      <w:r>
+        <w:rPr>
+          <w:rFonts w:ascii="Lato" w:hAnsi="Lato" w:cs="Lato"/>
+          <w:color w:val="808080"/>
+          <w:sz w:val="19"/>
+          <w:szCs w:val="19"/>
+          <w:highlight w:val="white"/>
+        </w:rPr>
         <w:t>)</w:t>
       </w:r>
       <w:r>
         <w:rPr>
           <w:rFonts w:ascii="Lato" w:hAnsi="Lato" w:cs="Lato"/>
-          <w:color w:val="808080"/>
+          <w:color w:val="000000"/>
           <w:sz w:val="19"/>
           <w:szCs w:val="19"/>
           <w:highlight w:val="white"/>
@@ -9918,12 +10502,1351 @@
       <w:r>
         <w:rPr>
           <w:rFonts w:ascii="Lato" w:hAnsi="Lato" w:cs="Lato"/>
-          <w:sz w:val="19"/>
-          <w:szCs w:val="19"/>
-          <w:highlight w:val="white"/>
-        </w:rPr>
-        <w:t>– usunięcie przedmiotu z magazynu</w:t>
-      </w:r>
+          <w:color w:val="808080"/>
+          <w:sz w:val="19"/>
+          <w:szCs w:val="19"/>
+          <w:highlight w:val="white"/>
+        </w:rPr>
+        <w:t>,</w:t>
+      </w:r>
+      <w:r>
+        <w:rPr>
+          <w:rFonts w:ascii="Lato" w:hAnsi="Lato" w:cs="Lato"/>
+          <w:color w:val="000000"/>
+          <w:sz w:val="19"/>
+          <w:szCs w:val="19"/>
+          <w:highlight w:val="white"/>
+        </w:rPr>
+        <w:t xml:space="preserve">@name </w:t>
+      </w:r>
+      <w:r>
+        <w:rPr>
+          <w:rFonts w:ascii="Lato" w:hAnsi="Lato" w:cs="Lato"/>
+          <w:color w:val="0000FF"/>
+          <w:sz w:val="19"/>
+          <w:szCs w:val="19"/>
+          <w:highlight w:val="white"/>
+        </w:rPr>
+        <w:t>NVARCHAR</w:t>
+      </w:r>
+      <w:r>
+        <w:rPr>
+          <w:rFonts w:ascii="Lato" w:hAnsi="Lato" w:cs="Lato"/>
+          <w:color w:val="808080"/>
+          <w:sz w:val="19"/>
+          <w:szCs w:val="19"/>
+          <w:highlight w:val="white"/>
+        </w:rPr>
+        <w:t>(</w:t>
+      </w:r>
+      <w:r>
+        <w:rPr>
+          <w:rFonts w:ascii="Lato" w:hAnsi="Lato" w:cs="Lato"/>
+          <w:color w:val="000000"/>
+          <w:sz w:val="19"/>
+          <w:szCs w:val="19"/>
+          <w:highlight w:val="white"/>
+        </w:rPr>
+        <w:t>30</w:t>
+      </w:r>
+      <w:r>
+        <w:rPr>
+          <w:rFonts w:ascii="Lato" w:hAnsi="Lato" w:cs="Lato"/>
+          <w:color w:val="808080"/>
+          <w:sz w:val="19"/>
+          <w:szCs w:val="19"/>
+          <w:highlight w:val="white"/>
+        </w:rPr>
+        <w:t>),</w:t>
+      </w:r>
+      <w:r>
+        <w:rPr>
+          <w:rFonts w:ascii="Lato" w:hAnsi="Lato" w:cs="Lato"/>
+          <w:color w:val="000000"/>
+          <w:sz w:val="19"/>
+          <w:szCs w:val="19"/>
+          <w:highlight w:val="white"/>
+        </w:rPr>
+        <w:t xml:space="preserve"> @surname </w:t>
+      </w:r>
+      <w:r>
+        <w:rPr>
+          <w:rFonts w:ascii="Lato" w:hAnsi="Lato" w:cs="Lato"/>
+          <w:color w:val="0000FF"/>
+          <w:sz w:val="19"/>
+          <w:szCs w:val="19"/>
+          <w:highlight w:val="white"/>
+        </w:rPr>
+        <w:t>NVARCHAR</w:t>
+      </w:r>
+      <w:r>
+        <w:rPr>
+          <w:rFonts w:ascii="Lato" w:hAnsi="Lato" w:cs="Lato"/>
+          <w:color w:val="808080"/>
+          <w:sz w:val="19"/>
+          <w:szCs w:val="19"/>
+          <w:highlight w:val="white"/>
+        </w:rPr>
+        <w:t>(</w:t>
+      </w:r>
+      <w:r>
+        <w:rPr>
+          <w:rFonts w:ascii="Lato" w:hAnsi="Lato" w:cs="Lato"/>
+          <w:color w:val="000000"/>
+          <w:sz w:val="19"/>
+          <w:szCs w:val="19"/>
+          <w:highlight w:val="white"/>
+        </w:rPr>
+        <w:t>30</w:t>
+      </w:r>
+      <w:r>
+        <w:rPr>
+          <w:rFonts w:ascii="Lato" w:hAnsi="Lato" w:cs="Lato"/>
+          <w:color w:val="808080"/>
+          <w:sz w:val="19"/>
+          <w:szCs w:val="19"/>
+          <w:highlight w:val="white"/>
+        </w:rPr>
+        <w:t>),</w:t>
+      </w:r>
+      <w:r>
+        <w:rPr>
+          <w:rFonts w:ascii="Lato" w:hAnsi="Lato" w:cs="Lato"/>
+          <w:color w:val="000000"/>
+          <w:sz w:val="19"/>
+          <w:szCs w:val="19"/>
+          <w:highlight w:val="white"/>
+        </w:rPr>
+        <w:t xml:space="preserve"> @email </w:t>
+      </w:r>
+      <w:r>
+        <w:rPr>
+          <w:rFonts w:ascii="Lato" w:hAnsi="Lato" w:cs="Lato"/>
+          <w:color w:val="0000FF"/>
+          <w:sz w:val="19"/>
+          <w:szCs w:val="19"/>
+          <w:highlight w:val="white"/>
+        </w:rPr>
+        <w:t>NVARCHAR</w:t>
+      </w:r>
+      <w:r>
+        <w:rPr>
+          <w:rFonts w:ascii="Lato" w:hAnsi="Lato" w:cs="Lato"/>
+          <w:color w:val="808080"/>
+          <w:sz w:val="19"/>
+          <w:szCs w:val="19"/>
+          <w:highlight w:val="white"/>
+        </w:rPr>
+        <w:t>(</w:t>
+      </w:r>
+      <w:r>
+        <w:rPr>
+          <w:rFonts w:ascii="Lato" w:hAnsi="Lato" w:cs="Lato"/>
+          <w:color w:val="000000"/>
+          <w:sz w:val="19"/>
+          <w:szCs w:val="19"/>
+          <w:highlight w:val="white"/>
+        </w:rPr>
+        <w:t>30</w:t>
+      </w:r>
+      <w:r>
+        <w:rPr>
+          <w:rFonts w:ascii="Lato" w:hAnsi="Lato" w:cs="Lato"/>
+          <w:color w:val="808080"/>
+          <w:sz w:val="19"/>
+          <w:szCs w:val="19"/>
+          <w:highlight w:val="white"/>
+        </w:rPr>
+        <w:t>),</w:t>
+      </w:r>
+      <w:r>
+        <w:rPr>
+          <w:rFonts w:ascii="Lato" w:hAnsi="Lato" w:cs="Lato"/>
+          <w:color w:val="000000"/>
+          <w:sz w:val="19"/>
+          <w:szCs w:val="19"/>
+          <w:highlight w:val="white"/>
+        </w:rPr>
+        <w:t xml:space="preserve"> </w:t>
+      </w:r>
+      <w:r>
+        <w:rPr>
+          <w:rFonts w:ascii="Lato" w:hAnsi="Lato" w:cs="Lato"/>
+          <w:color w:val="000000"/>
+          <w:sz w:val="19"/>
+          <w:szCs w:val="19"/>
+          <w:highlight w:val="white"/>
+        </w:rPr>
+        <w:t xml:space="preserve">@phone </w:t>
+      </w:r>
+      <w:r>
+        <w:rPr>
+          <w:rFonts w:ascii="Lato" w:hAnsi="Lato" w:cs="Lato"/>
+          <w:color w:val="0000FF"/>
+          <w:sz w:val="19"/>
+          <w:szCs w:val="19"/>
+          <w:highlight w:val="white"/>
+        </w:rPr>
+        <w:t>NVARCHAR</w:t>
+      </w:r>
+      <w:r>
+        <w:rPr>
+          <w:rFonts w:ascii="Lato" w:hAnsi="Lato" w:cs="Lato"/>
+          <w:color w:val="808080"/>
+          <w:sz w:val="19"/>
+          <w:szCs w:val="19"/>
+          <w:highlight w:val="white"/>
+        </w:rPr>
+        <w:t>(</w:t>
+      </w:r>
+      <w:r>
+        <w:rPr>
+          <w:rFonts w:ascii="Lato" w:hAnsi="Lato" w:cs="Lato"/>
+          <w:color w:val="000000"/>
+          <w:sz w:val="19"/>
+          <w:szCs w:val="19"/>
+          <w:highlight w:val="white"/>
+        </w:rPr>
+        <w:t>12</w:t>
+      </w:r>
+      <w:r>
+        <w:rPr>
+          <w:rFonts w:ascii="Lato" w:hAnsi="Lato" w:cs="Lato"/>
+          <w:color w:val="808080"/>
+          <w:sz w:val="19"/>
+          <w:szCs w:val="19"/>
+          <w:highlight w:val="white"/>
+        </w:rPr>
+        <w:t>)</w:t>
+      </w:r>
+      <w:r>
+        <w:rPr>
+          <w:rFonts w:ascii="Lato" w:hAnsi="Lato" w:cs="Lato"/>
+          <w:color w:val="000000"/>
+          <w:sz w:val="19"/>
+          <w:szCs w:val="19"/>
+          <w:highlight w:val="white"/>
+        </w:rPr>
+        <w:t xml:space="preserve"> </w:t>
+      </w:r>
+      <w:r>
+        <w:rPr>
+          <w:rFonts w:ascii="Lato" w:hAnsi="Lato" w:cs="Lato"/>
+          <w:color w:val="808080"/>
+          <w:sz w:val="19"/>
+          <w:szCs w:val="19"/>
+          <w:highlight w:val="white"/>
+        </w:rPr>
+        <w:t>=</w:t>
+      </w:r>
+      <w:r>
+        <w:rPr>
+          <w:rFonts w:ascii="Lato" w:hAnsi="Lato" w:cs="Lato"/>
+          <w:color w:val="000000"/>
+          <w:sz w:val="19"/>
+          <w:szCs w:val="19"/>
+          <w:highlight w:val="white"/>
+        </w:rPr>
+        <w:t xml:space="preserve"> </w:t>
+      </w:r>
+      <w:r>
+        <w:rPr>
+          <w:rFonts w:ascii="Lato" w:hAnsi="Lato" w:cs="Lato"/>
+          <w:color w:val="808080"/>
+          <w:sz w:val="19"/>
+          <w:szCs w:val="19"/>
+          <w:highlight w:val="white"/>
+        </w:rPr>
+        <w:t>NULL,</w:t>
+      </w:r>
+      <w:r>
+        <w:rPr>
+          <w:rFonts w:ascii="Lato" w:hAnsi="Lato" w:cs="Lato"/>
+          <w:color w:val="000000"/>
+          <w:sz w:val="19"/>
+          <w:szCs w:val="19"/>
+          <w:highlight w:val="white"/>
+        </w:rPr>
+        <w:t xml:space="preserve"> @country </w:t>
+      </w:r>
+      <w:r>
+        <w:rPr>
+          <w:rFonts w:ascii="Lato" w:hAnsi="Lato" w:cs="Lato"/>
+          <w:color w:val="0000FF"/>
+          <w:sz w:val="19"/>
+          <w:szCs w:val="19"/>
+          <w:highlight w:val="white"/>
+        </w:rPr>
+        <w:t>NVARCHAR</w:t>
+      </w:r>
+      <w:r>
+        <w:rPr>
+          <w:rFonts w:ascii="Lato" w:hAnsi="Lato" w:cs="Lato"/>
+          <w:color w:val="808080"/>
+          <w:sz w:val="19"/>
+          <w:szCs w:val="19"/>
+          <w:highlight w:val="white"/>
+        </w:rPr>
+        <w:t>(</w:t>
+      </w:r>
+      <w:r>
+        <w:rPr>
+          <w:rFonts w:ascii="Lato" w:hAnsi="Lato" w:cs="Lato"/>
+          <w:color w:val="000000"/>
+          <w:sz w:val="19"/>
+          <w:szCs w:val="19"/>
+          <w:highlight w:val="white"/>
+        </w:rPr>
+        <w:t>30</w:t>
+      </w:r>
+      <w:r>
+        <w:rPr>
+          <w:rFonts w:ascii="Lato" w:hAnsi="Lato" w:cs="Lato"/>
+          <w:color w:val="808080"/>
+          <w:sz w:val="19"/>
+          <w:szCs w:val="19"/>
+          <w:highlight w:val="white"/>
+        </w:rPr>
+        <w:t>)</w:t>
+      </w:r>
+      <w:r>
+        <w:rPr>
+          <w:rFonts w:ascii="Lato" w:hAnsi="Lato" w:cs="Lato"/>
+          <w:color w:val="000000"/>
+          <w:sz w:val="19"/>
+          <w:szCs w:val="19"/>
+          <w:highlight w:val="white"/>
+        </w:rPr>
+        <w:t xml:space="preserve"> </w:t>
+      </w:r>
+      <w:r>
+        <w:rPr>
+          <w:rFonts w:ascii="Lato" w:hAnsi="Lato" w:cs="Lato"/>
+          <w:color w:val="808080"/>
+          <w:sz w:val="19"/>
+          <w:szCs w:val="19"/>
+          <w:highlight w:val="white"/>
+        </w:rPr>
+        <w:t>=</w:t>
+      </w:r>
+      <w:r>
+        <w:rPr>
+          <w:rFonts w:ascii="Lato" w:hAnsi="Lato" w:cs="Lato"/>
+          <w:color w:val="000000"/>
+          <w:sz w:val="19"/>
+          <w:szCs w:val="19"/>
+          <w:highlight w:val="white"/>
+        </w:rPr>
+        <w:t xml:space="preserve"> </w:t>
+      </w:r>
+      <w:r>
+        <w:rPr>
+          <w:rFonts w:ascii="Lato" w:hAnsi="Lato" w:cs="Lato"/>
+          <w:color w:val="808080"/>
+          <w:sz w:val="19"/>
+          <w:szCs w:val="19"/>
+          <w:highlight w:val="white"/>
+        </w:rPr>
+        <w:t>NULL,</w:t>
+      </w:r>
+      <w:r>
+        <w:rPr>
+          <w:rFonts w:ascii="Lato" w:hAnsi="Lato" w:cs="Lato"/>
+          <w:color w:val="000000"/>
+          <w:sz w:val="19"/>
+          <w:szCs w:val="19"/>
+          <w:highlight w:val="white"/>
+        </w:rPr>
+        <w:t xml:space="preserve"> @city </w:t>
+      </w:r>
+      <w:r>
+        <w:rPr>
+          <w:rFonts w:ascii="Lato" w:hAnsi="Lato" w:cs="Lato"/>
+          <w:color w:val="0000FF"/>
+          <w:sz w:val="19"/>
+          <w:szCs w:val="19"/>
+          <w:highlight w:val="white"/>
+        </w:rPr>
+        <w:t>NVARCHAR</w:t>
+      </w:r>
+      <w:r>
+        <w:rPr>
+          <w:rFonts w:ascii="Lato" w:hAnsi="Lato" w:cs="Lato"/>
+          <w:color w:val="808080"/>
+          <w:sz w:val="19"/>
+          <w:szCs w:val="19"/>
+          <w:highlight w:val="white"/>
+        </w:rPr>
+        <w:t>(</w:t>
+      </w:r>
+      <w:r>
+        <w:rPr>
+          <w:rFonts w:ascii="Lato" w:hAnsi="Lato" w:cs="Lato"/>
+          <w:color w:val="000000"/>
+          <w:sz w:val="19"/>
+          <w:szCs w:val="19"/>
+          <w:highlight w:val="white"/>
+        </w:rPr>
+        <w:t>30</w:t>
+      </w:r>
+      <w:r>
+        <w:rPr>
+          <w:rFonts w:ascii="Lato" w:hAnsi="Lato" w:cs="Lato"/>
+          <w:color w:val="808080"/>
+          <w:sz w:val="19"/>
+          <w:szCs w:val="19"/>
+          <w:highlight w:val="white"/>
+        </w:rPr>
+        <w:t>)</w:t>
+      </w:r>
+      <w:r>
+        <w:rPr>
+          <w:rFonts w:ascii="Lato" w:hAnsi="Lato" w:cs="Lato"/>
+          <w:color w:val="000000"/>
+          <w:sz w:val="19"/>
+          <w:szCs w:val="19"/>
+          <w:highlight w:val="white"/>
+        </w:rPr>
+        <w:t xml:space="preserve"> </w:t>
+      </w:r>
+      <w:r>
+        <w:rPr>
+          <w:rFonts w:ascii="Lato" w:hAnsi="Lato" w:cs="Lato"/>
+          <w:color w:val="808080"/>
+          <w:sz w:val="19"/>
+          <w:szCs w:val="19"/>
+          <w:highlight w:val="white"/>
+        </w:rPr>
+        <w:t>=</w:t>
+      </w:r>
+      <w:r>
+        <w:rPr>
+          <w:rFonts w:ascii="Lato" w:hAnsi="Lato" w:cs="Lato"/>
+          <w:color w:val="000000"/>
+          <w:sz w:val="19"/>
+          <w:szCs w:val="19"/>
+          <w:highlight w:val="white"/>
+        </w:rPr>
+        <w:t xml:space="preserve"> </w:t>
+      </w:r>
+      <w:r>
+        <w:rPr>
+          <w:rFonts w:ascii="Lato" w:hAnsi="Lato" w:cs="Lato"/>
+          <w:color w:val="808080"/>
+          <w:sz w:val="19"/>
+          <w:szCs w:val="19"/>
+          <w:highlight w:val="white"/>
+        </w:rPr>
+        <w:t>NULL,</w:t>
+      </w:r>
+      <w:r>
+        <w:rPr>
+          <w:rFonts w:ascii="Lato" w:hAnsi="Lato" w:cs="Lato"/>
+          <w:color w:val="000000"/>
+          <w:sz w:val="19"/>
+          <w:szCs w:val="19"/>
+          <w:highlight w:val="white"/>
+        </w:rPr>
+        <w:t xml:space="preserve"> @adress </w:t>
+      </w:r>
+      <w:r>
+        <w:rPr>
+          <w:rFonts w:ascii="Lato" w:hAnsi="Lato" w:cs="Lato"/>
+          <w:color w:val="0000FF"/>
+          <w:sz w:val="19"/>
+          <w:szCs w:val="19"/>
+          <w:highlight w:val="white"/>
+        </w:rPr>
+        <w:t>NVARCHAR</w:t>
+      </w:r>
+      <w:r>
+        <w:rPr>
+          <w:rFonts w:ascii="Lato" w:hAnsi="Lato" w:cs="Lato"/>
+          <w:color w:val="808080"/>
+          <w:sz w:val="19"/>
+          <w:szCs w:val="19"/>
+          <w:highlight w:val="white"/>
+        </w:rPr>
+        <w:t>(</w:t>
+      </w:r>
+      <w:r>
+        <w:rPr>
+          <w:rFonts w:ascii="Lato" w:hAnsi="Lato" w:cs="Lato"/>
+          <w:color w:val="000000"/>
+          <w:sz w:val="19"/>
+          <w:szCs w:val="19"/>
+          <w:highlight w:val="white"/>
+        </w:rPr>
+        <w:t>30</w:t>
+      </w:r>
+      <w:r>
+        <w:rPr>
+          <w:rFonts w:ascii="Lato" w:hAnsi="Lato" w:cs="Lato"/>
+          <w:color w:val="808080"/>
+          <w:sz w:val="19"/>
+          <w:szCs w:val="19"/>
+          <w:highlight w:val="white"/>
+        </w:rPr>
+        <w:t>)</w:t>
+      </w:r>
+      <w:r>
+        <w:rPr>
+          <w:rFonts w:ascii="Lato" w:hAnsi="Lato" w:cs="Lato"/>
+          <w:color w:val="000000"/>
+          <w:sz w:val="19"/>
+          <w:szCs w:val="19"/>
+          <w:highlight w:val="white"/>
+        </w:rPr>
+        <w:t xml:space="preserve"> </w:t>
+      </w:r>
+      <w:r>
+        <w:rPr>
+          <w:rFonts w:ascii="Lato" w:hAnsi="Lato" w:cs="Lato"/>
+          <w:color w:val="808080"/>
+          <w:sz w:val="19"/>
+          <w:szCs w:val="19"/>
+          <w:highlight w:val="white"/>
+        </w:rPr>
+        <w:t>=</w:t>
+      </w:r>
+      <w:r>
+        <w:rPr>
+          <w:rFonts w:ascii="Lato" w:hAnsi="Lato" w:cs="Lato"/>
+          <w:color w:val="000000"/>
+          <w:sz w:val="19"/>
+          <w:szCs w:val="19"/>
+          <w:highlight w:val="white"/>
+        </w:rPr>
+        <w:t xml:space="preserve"> </w:t>
+      </w:r>
+      <w:r>
+        <w:rPr>
+          <w:rFonts w:ascii="Lato" w:hAnsi="Lato" w:cs="Lato"/>
+          <w:color w:val="808080"/>
+          <w:sz w:val="19"/>
+          <w:szCs w:val="19"/>
+          <w:highlight w:val="white"/>
+        </w:rPr>
+        <w:t>NULL)</w:t>
+      </w:r>
+      <w:r>
+        <w:rPr>
+          <w:rFonts w:ascii="Lato" w:hAnsi="Lato" w:cs="Lato"/>
+          <w:color w:val="808080"/>
+          <w:sz w:val="19"/>
+          <w:szCs w:val="19"/>
+          <w:highlight w:val="white"/>
+        </w:rPr>
+        <w:t xml:space="preserve"> </w:t>
+      </w:r>
+      <w:r>
+        <w:rPr>
+          <w:rFonts w:ascii="Lato" w:hAnsi="Lato" w:cs="Lato"/>
+          <w:sz w:val="19"/>
+          <w:szCs w:val="19"/>
+          <w:highlight w:val="white"/>
+        </w:rPr>
+        <w:t xml:space="preserve">– dodawanie nowego kliena </w:t>
+      </w:r>
+    </w:p>
+    <w:p>
+      <w:pPr>
+        <w:autoSpaceDE w:val="0"/>
+        <w:autoSpaceDN w:val="0"/>
+        <w:adjustRightInd w:val="0"/>
+        <w:spacing w:after="0" w:line="240" w:lineRule="auto"/>
+        <w:rPr>
+          <w:rFonts w:ascii="Lato" w:hAnsi="Lato" w:cs="Lato"/>
+          <w:color w:val="000000"/>
+          <w:sz w:val="19"/>
+          <w:szCs w:val="19"/>
+          <w:highlight w:val="white"/>
+        </w:rPr>
+      </w:pPr>
+    </w:p>
+    <w:p>
+      <w:pPr>
+        <w:autoSpaceDE w:val="0"/>
+        <w:autoSpaceDN w:val="0"/>
+        <w:adjustRightInd w:val="0"/>
+        <w:spacing w:after="0" w:line="240" w:lineRule="auto"/>
+        <w:rPr>
+          <w:rFonts w:ascii="Lato" w:hAnsi="Lato" w:cs="Lato"/>
+          <w:color w:val="000000"/>
+          <w:sz w:val="19"/>
+          <w:szCs w:val="19"/>
+          <w:highlight w:val="white"/>
+        </w:rPr>
+      </w:pPr>
+      <w:r>
+        <w:rPr>
+          <w:rFonts w:ascii="Lato" w:hAnsi="Lato" w:cs="Lato"/>
+          <w:color w:val="FFC000"/>
+          <w:sz w:val="19"/>
+          <w:szCs w:val="19"/>
+          <w:highlight w:val="white"/>
+        </w:rPr>
+        <w:t>uspAddEmployees</w:t>
+      </w:r>
+      <w:r>
+        <w:rPr>
+          <w:rFonts w:ascii="Lato" w:hAnsi="Lato" w:cs="Lato"/>
+          <w:color w:val="0000FF"/>
+          <w:sz w:val="19"/>
+          <w:szCs w:val="19"/>
+          <w:highlight w:val="white"/>
+        </w:rPr>
+        <w:t xml:space="preserve"> </w:t>
+      </w:r>
+      <w:r>
+        <w:rPr>
+          <w:rFonts w:ascii="Lato" w:hAnsi="Lato" w:cs="Lato"/>
+          <w:color w:val="808080"/>
+          <w:sz w:val="19"/>
+          <w:szCs w:val="19"/>
+          <w:highlight w:val="white"/>
+        </w:rPr>
+        <w:t>(</w:t>
+      </w:r>
+      <w:r>
+        <w:rPr>
+          <w:rFonts w:ascii="Lato" w:hAnsi="Lato" w:cs="Lato"/>
+          <w:color w:val="000000"/>
+          <w:sz w:val="19"/>
+          <w:szCs w:val="19"/>
+          <w:highlight w:val="white"/>
+        </w:rPr>
+        <w:t xml:space="preserve">@name </w:t>
+      </w:r>
+      <w:r>
+        <w:rPr>
+          <w:rFonts w:ascii="Lato" w:hAnsi="Lato" w:cs="Lato"/>
+          <w:color w:val="0000FF"/>
+          <w:sz w:val="19"/>
+          <w:szCs w:val="19"/>
+          <w:highlight w:val="white"/>
+        </w:rPr>
+        <w:t>NVARCHAR</w:t>
+      </w:r>
+      <w:r>
+        <w:rPr>
+          <w:rFonts w:ascii="Lato" w:hAnsi="Lato" w:cs="Lato"/>
+          <w:color w:val="808080"/>
+          <w:sz w:val="19"/>
+          <w:szCs w:val="19"/>
+          <w:highlight w:val="white"/>
+        </w:rPr>
+        <w:t>(</w:t>
+      </w:r>
+      <w:r>
+        <w:rPr>
+          <w:rFonts w:ascii="Lato" w:hAnsi="Lato" w:cs="Lato"/>
+          <w:color w:val="000000"/>
+          <w:sz w:val="19"/>
+          <w:szCs w:val="19"/>
+          <w:highlight w:val="white"/>
+        </w:rPr>
+        <w:t>30</w:t>
+      </w:r>
+      <w:r>
+        <w:rPr>
+          <w:rFonts w:ascii="Lato" w:hAnsi="Lato" w:cs="Lato"/>
+          <w:color w:val="808080"/>
+          <w:sz w:val="19"/>
+          <w:szCs w:val="19"/>
+          <w:highlight w:val="white"/>
+        </w:rPr>
+        <w:t>),</w:t>
+      </w:r>
+      <w:r>
+        <w:rPr>
+          <w:rFonts w:ascii="Lato" w:hAnsi="Lato" w:cs="Lato"/>
+          <w:color w:val="000000"/>
+          <w:sz w:val="19"/>
+          <w:szCs w:val="19"/>
+          <w:highlight w:val="white"/>
+        </w:rPr>
+        <w:t xml:space="preserve"> @surname </w:t>
+      </w:r>
+      <w:r>
+        <w:rPr>
+          <w:rFonts w:ascii="Lato" w:hAnsi="Lato" w:cs="Lato"/>
+          <w:color w:val="0000FF"/>
+          <w:sz w:val="19"/>
+          <w:szCs w:val="19"/>
+          <w:highlight w:val="white"/>
+        </w:rPr>
+        <w:t>NVARCHAR</w:t>
+      </w:r>
+      <w:r>
+        <w:rPr>
+          <w:rFonts w:ascii="Lato" w:hAnsi="Lato" w:cs="Lato"/>
+          <w:color w:val="808080"/>
+          <w:sz w:val="19"/>
+          <w:szCs w:val="19"/>
+          <w:highlight w:val="white"/>
+        </w:rPr>
+        <w:t>(</w:t>
+      </w:r>
+      <w:r>
+        <w:rPr>
+          <w:rFonts w:ascii="Lato" w:hAnsi="Lato" w:cs="Lato"/>
+          <w:color w:val="000000"/>
+          <w:sz w:val="19"/>
+          <w:szCs w:val="19"/>
+          <w:highlight w:val="white"/>
+        </w:rPr>
+        <w:t>30</w:t>
+      </w:r>
+      <w:r>
+        <w:rPr>
+          <w:rFonts w:ascii="Lato" w:hAnsi="Lato" w:cs="Lato"/>
+          <w:color w:val="808080"/>
+          <w:sz w:val="19"/>
+          <w:szCs w:val="19"/>
+          <w:highlight w:val="white"/>
+        </w:rPr>
+        <w:t>),</w:t>
+      </w:r>
+      <w:r>
+        <w:rPr>
+          <w:rFonts w:ascii="Lato" w:hAnsi="Lato" w:cs="Lato"/>
+          <w:color w:val="000000"/>
+          <w:sz w:val="19"/>
+          <w:szCs w:val="19"/>
+          <w:highlight w:val="white"/>
+        </w:rPr>
+        <w:t xml:space="preserve"> @email </w:t>
+      </w:r>
+      <w:r>
+        <w:rPr>
+          <w:rFonts w:ascii="Lato" w:hAnsi="Lato" w:cs="Lato"/>
+          <w:color w:val="0000FF"/>
+          <w:sz w:val="19"/>
+          <w:szCs w:val="19"/>
+          <w:highlight w:val="white"/>
+        </w:rPr>
+        <w:t>NVARCHAR</w:t>
+      </w:r>
+      <w:r>
+        <w:rPr>
+          <w:rFonts w:ascii="Lato" w:hAnsi="Lato" w:cs="Lato"/>
+          <w:color w:val="808080"/>
+          <w:sz w:val="19"/>
+          <w:szCs w:val="19"/>
+          <w:highlight w:val="white"/>
+        </w:rPr>
+        <w:t>(</w:t>
+      </w:r>
+      <w:r>
+        <w:rPr>
+          <w:rFonts w:ascii="Lato" w:hAnsi="Lato" w:cs="Lato"/>
+          <w:color w:val="000000"/>
+          <w:sz w:val="19"/>
+          <w:szCs w:val="19"/>
+          <w:highlight w:val="white"/>
+        </w:rPr>
+        <w:t>30</w:t>
+      </w:r>
+      <w:r>
+        <w:rPr>
+          <w:rFonts w:ascii="Lato" w:hAnsi="Lato" w:cs="Lato"/>
+          <w:color w:val="808080"/>
+          <w:sz w:val="19"/>
+          <w:szCs w:val="19"/>
+          <w:highlight w:val="white"/>
+        </w:rPr>
+        <w:t>),</w:t>
+      </w:r>
+      <w:r>
+        <w:rPr>
+          <w:rFonts w:ascii="Lato" w:hAnsi="Lato" w:cs="Lato"/>
+          <w:color w:val="000000"/>
+          <w:sz w:val="19"/>
+          <w:szCs w:val="19"/>
+          <w:highlight w:val="white"/>
+        </w:rPr>
+        <w:t xml:space="preserve">  @position </w:t>
+      </w:r>
+      <w:r>
+        <w:rPr>
+          <w:rFonts w:ascii="Lato" w:hAnsi="Lato" w:cs="Lato"/>
+          <w:color w:val="0000FF"/>
+          <w:sz w:val="19"/>
+          <w:szCs w:val="19"/>
+          <w:highlight w:val="white"/>
+        </w:rPr>
+        <w:t>NVARCHAR</w:t>
+      </w:r>
+      <w:r>
+        <w:rPr>
+          <w:rFonts w:ascii="Lato" w:hAnsi="Lato" w:cs="Lato"/>
+          <w:color w:val="808080"/>
+          <w:sz w:val="19"/>
+          <w:szCs w:val="19"/>
+          <w:highlight w:val="white"/>
+        </w:rPr>
+        <w:t>(</w:t>
+      </w:r>
+      <w:r>
+        <w:rPr>
+          <w:rFonts w:ascii="Lato" w:hAnsi="Lato" w:cs="Lato"/>
+          <w:color w:val="000000"/>
+          <w:sz w:val="19"/>
+          <w:szCs w:val="19"/>
+          <w:highlight w:val="white"/>
+        </w:rPr>
+        <w:t>30</w:t>
+      </w:r>
+      <w:r>
+        <w:rPr>
+          <w:rFonts w:ascii="Lato" w:hAnsi="Lato" w:cs="Lato"/>
+          <w:color w:val="808080"/>
+          <w:sz w:val="19"/>
+          <w:szCs w:val="19"/>
+          <w:highlight w:val="white"/>
+        </w:rPr>
+        <w:t>),</w:t>
+      </w:r>
+      <w:r>
+        <w:rPr>
+          <w:rFonts w:ascii="Lato" w:hAnsi="Lato" w:cs="Lato"/>
+          <w:color w:val="000000"/>
+          <w:sz w:val="19"/>
+          <w:szCs w:val="19"/>
+          <w:highlight w:val="white"/>
+        </w:rPr>
+        <w:t xml:space="preserve"> </w:t>
+      </w:r>
+      <w:r>
+        <w:rPr>
+          <w:rFonts w:ascii="Lato" w:hAnsi="Lato" w:cs="Lato"/>
+          <w:color w:val="000000"/>
+          <w:sz w:val="19"/>
+          <w:szCs w:val="19"/>
+          <w:highlight w:val="white"/>
+        </w:rPr>
+        <w:t xml:space="preserve">@phone </w:t>
+      </w:r>
+      <w:r>
+        <w:rPr>
+          <w:rFonts w:ascii="Lato" w:hAnsi="Lato" w:cs="Lato"/>
+          <w:color w:val="0000FF"/>
+          <w:sz w:val="19"/>
+          <w:szCs w:val="19"/>
+          <w:highlight w:val="white"/>
+        </w:rPr>
+        <w:t>NVARCHAR</w:t>
+      </w:r>
+      <w:r>
+        <w:rPr>
+          <w:rFonts w:ascii="Lato" w:hAnsi="Lato" w:cs="Lato"/>
+          <w:color w:val="808080"/>
+          <w:sz w:val="19"/>
+          <w:szCs w:val="19"/>
+          <w:highlight w:val="white"/>
+        </w:rPr>
+        <w:t>(</w:t>
+      </w:r>
+      <w:r>
+        <w:rPr>
+          <w:rFonts w:ascii="Lato" w:hAnsi="Lato" w:cs="Lato"/>
+          <w:color w:val="000000"/>
+          <w:sz w:val="19"/>
+          <w:szCs w:val="19"/>
+          <w:highlight w:val="white"/>
+        </w:rPr>
+        <w:t>12</w:t>
+      </w:r>
+      <w:r>
+        <w:rPr>
+          <w:rFonts w:ascii="Lato" w:hAnsi="Lato" w:cs="Lato"/>
+          <w:color w:val="808080"/>
+          <w:sz w:val="19"/>
+          <w:szCs w:val="19"/>
+          <w:highlight w:val="white"/>
+        </w:rPr>
+        <w:t>)</w:t>
+      </w:r>
+      <w:r>
+        <w:rPr>
+          <w:rFonts w:ascii="Lato" w:hAnsi="Lato" w:cs="Lato"/>
+          <w:color w:val="000000"/>
+          <w:sz w:val="19"/>
+          <w:szCs w:val="19"/>
+          <w:highlight w:val="white"/>
+        </w:rPr>
+        <w:t xml:space="preserve"> </w:t>
+      </w:r>
+      <w:r>
+        <w:rPr>
+          <w:rFonts w:ascii="Lato" w:hAnsi="Lato" w:cs="Lato"/>
+          <w:color w:val="808080"/>
+          <w:sz w:val="19"/>
+          <w:szCs w:val="19"/>
+          <w:highlight w:val="white"/>
+        </w:rPr>
+        <w:t>=</w:t>
+      </w:r>
+      <w:r>
+        <w:rPr>
+          <w:rFonts w:ascii="Lato" w:hAnsi="Lato" w:cs="Lato"/>
+          <w:color w:val="000000"/>
+          <w:sz w:val="19"/>
+          <w:szCs w:val="19"/>
+          <w:highlight w:val="white"/>
+        </w:rPr>
+        <w:t xml:space="preserve"> </w:t>
+      </w:r>
+      <w:r>
+        <w:rPr>
+          <w:rFonts w:ascii="Lato" w:hAnsi="Lato" w:cs="Lato"/>
+          <w:color w:val="808080"/>
+          <w:sz w:val="19"/>
+          <w:szCs w:val="19"/>
+          <w:highlight w:val="white"/>
+        </w:rPr>
+        <w:t>NULL,</w:t>
+      </w:r>
+      <w:r>
+        <w:rPr>
+          <w:rFonts w:ascii="Lato" w:hAnsi="Lato" w:cs="Lato"/>
+          <w:color w:val="000000"/>
+          <w:sz w:val="19"/>
+          <w:szCs w:val="19"/>
+          <w:highlight w:val="white"/>
+        </w:rPr>
+        <w:t xml:space="preserve"> @country </w:t>
+      </w:r>
+      <w:r>
+        <w:rPr>
+          <w:rFonts w:ascii="Lato" w:hAnsi="Lato" w:cs="Lato"/>
+          <w:color w:val="0000FF"/>
+          <w:sz w:val="19"/>
+          <w:szCs w:val="19"/>
+          <w:highlight w:val="white"/>
+        </w:rPr>
+        <w:t>NVARCHAR</w:t>
+      </w:r>
+      <w:r>
+        <w:rPr>
+          <w:rFonts w:ascii="Lato" w:hAnsi="Lato" w:cs="Lato"/>
+          <w:color w:val="808080"/>
+          <w:sz w:val="19"/>
+          <w:szCs w:val="19"/>
+          <w:highlight w:val="white"/>
+        </w:rPr>
+        <w:t>(</w:t>
+      </w:r>
+      <w:r>
+        <w:rPr>
+          <w:rFonts w:ascii="Lato" w:hAnsi="Lato" w:cs="Lato"/>
+          <w:color w:val="000000"/>
+          <w:sz w:val="19"/>
+          <w:szCs w:val="19"/>
+          <w:highlight w:val="white"/>
+        </w:rPr>
+        <w:t>30</w:t>
+      </w:r>
+      <w:r>
+        <w:rPr>
+          <w:rFonts w:ascii="Lato" w:hAnsi="Lato" w:cs="Lato"/>
+          <w:color w:val="808080"/>
+          <w:sz w:val="19"/>
+          <w:szCs w:val="19"/>
+          <w:highlight w:val="white"/>
+        </w:rPr>
+        <w:t>)</w:t>
+      </w:r>
+      <w:r>
+        <w:rPr>
+          <w:rFonts w:ascii="Lato" w:hAnsi="Lato" w:cs="Lato"/>
+          <w:color w:val="000000"/>
+          <w:sz w:val="19"/>
+          <w:szCs w:val="19"/>
+          <w:highlight w:val="white"/>
+        </w:rPr>
+        <w:t xml:space="preserve"> </w:t>
+      </w:r>
+      <w:r>
+        <w:rPr>
+          <w:rFonts w:ascii="Lato" w:hAnsi="Lato" w:cs="Lato"/>
+          <w:color w:val="808080"/>
+          <w:sz w:val="19"/>
+          <w:szCs w:val="19"/>
+          <w:highlight w:val="white"/>
+        </w:rPr>
+        <w:t>=</w:t>
+      </w:r>
+      <w:r>
+        <w:rPr>
+          <w:rFonts w:ascii="Lato" w:hAnsi="Lato" w:cs="Lato"/>
+          <w:color w:val="000000"/>
+          <w:sz w:val="19"/>
+          <w:szCs w:val="19"/>
+          <w:highlight w:val="white"/>
+        </w:rPr>
+        <w:t xml:space="preserve"> </w:t>
+      </w:r>
+      <w:r>
+        <w:rPr>
+          <w:rFonts w:ascii="Lato" w:hAnsi="Lato" w:cs="Lato"/>
+          <w:color w:val="808080"/>
+          <w:sz w:val="19"/>
+          <w:szCs w:val="19"/>
+          <w:highlight w:val="white"/>
+        </w:rPr>
+        <w:t>NULL,</w:t>
+      </w:r>
+      <w:r>
+        <w:rPr>
+          <w:rFonts w:ascii="Lato" w:hAnsi="Lato" w:cs="Lato"/>
+          <w:color w:val="000000"/>
+          <w:sz w:val="19"/>
+          <w:szCs w:val="19"/>
+          <w:highlight w:val="white"/>
+        </w:rPr>
+        <w:t xml:space="preserve"> @city </w:t>
+      </w:r>
+      <w:r>
+        <w:rPr>
+          <w:rFonts w:ascii="Lato" w:hAnsi="Lato" w:cs="Lato"/>
+          <w:color w:val="0000FF"/>
+          <w:sz w:val="19"/>
+          <w:szCs w:val="19"/>
+          <w:highlight w:val="white"/>
+        </w:rPr>
+        <w:t>NVARCHAR</w:t>
+      </w:r>
+      <w:r>
+        <w:rPr>
+          <w:rFonts w:ascii="Lato" w:hAnsi="Lato" w:cs="Lato"/>
+          <w:color w:val="808080"/>
+          <w:sz w:val="19"/>
+          <w:szCs w:val="19"/>
+          <w:highlight w:val="white"/>
+        </w:rPr>
+        <w:t>(</w:t>
+      </w:r>
+      <w:r>
+        <w:rPr>
+          <w:rFonts w:ascii="Lato" w:hAnsi="Lato" w:cs="Lato"/>
+          <w:color w:val="000000"/>
+          <w:sz w:val="19"/>
+          <w:szCs w:val="19"/>
+          <w:highlight w:val="white"/>
+        </w:rPr>
+        <w:t>30</w:t>
+      </w:r>
+      <w:r>
+        <w:rPr>
+          <w:rFonts w:ascii="Lato" w:hAnsi="Lato" w:cs="Lato"/>
+          <w:color w:val="808080"/>
+          <w:sz w:val="19"/>
+          <w:szCs w:val="19"/>
+          <w:highlight w:val="white"/>
+        </w:rPr>
+        <w:t>)</w:t>
+      </w:r>
+      <w:r>
+        <w:rPr>
+          <w:rFonts w:ascii="Lato" w:hAnsi="Lato" w:cs="Lato"/>
+          <w:color w:val="000000"/>
+          <w:sz w:val="19"/>
+          <w:szCs w:val="19"/>
+          <w:highlight w:val="white"/>
+        </w:rPr>
+        <w:t xml:space="preserve"> </w:t>
+      </w:r>
+      <w:r>
+        <w:rPr>
+          <w:rFonts w:ascii="Lato" w:hAnsi="Lato" w:cs="Lato"/>
+          <w:color w:val="808080"/>
+          <w:sz w:val="19"/>
+          <w:szCs w:val="19"/>
+          <w:highlight w:val="white"/>
+        </w:rPr>
+        <w:t>=</w:t>
+      </w:r>
+      <w:r>
+        <w:rPr>
+          <w:rFonts w:ascii="Lato" w:hAnsi="Lato" w:cs="Lato"/>
+          <w:color w:val="000000"/>
+          <w:sz w:val="19"/>
+          <w:szCs w:val="19"/>
+          <w:highlight w:val="white"/>
+        </w:rPr>
+        <w:t xml:space="preserve"> </w:t>
+      </w:r>
+      <w:r>
+        <w:rPr>
+          <w:rFonts w:ascii="Lato" w:hAnsi="Lato" w:cs="Lato"/>
+          <w:color w:val="808080"/>
+          <w:sz w:val="19"/>
+          <w:szCs w:val="19"/>
+          <w:highlight w:val="white"/>
+        </w:rPr>
+        <w:t>NULL,</w:t>
+      </w:r>
+      <w:r>
+        <w:rPr>
+          <w:rFonts w:ascii="Lato" w:hAnsi="Lato" w:cs="Lato"/>
+          <w:color w:val="000000"/>
+          <w:sz w:val="19"/>
+          <w:szCs w:val="19"/>
+          <w:highlight w:val="white"/>
+        </w:rPr>
+        <w:t xml:space="preserve"> @adress </w:t>
+      </w:r>
+      <w:r>
+        <w:rPr>
+          <w:rFonts w:ascii="Lato" w:hAnsi="Lato" w:cs="Lato"/>
+          <w:color w:val="0000FF"/>
+          <w:sz w:val="19"/>
+          <w:szCs w:val="19"/>
+          <w:highlight w:val="white"/>
+        </w:rPr>
+        <w:t>NVARCHAR</w:t>
+      </w:r>
+      <w:r>
+        <w:rPr>
+          <w:rFonts w:ascii="Lato" w:hAnsi="Lato" w:cs="Lato"/>
+          <w:color w:val="808080"/>
+          <w:sz w:val="19"/>
+          <w:szCs w:val="19"/>
+          <w:highlight w:val="white"/>
+        </w:rPr>
+        <w:t>(</w:t>
+      </w:r>
+      <w:r>
+        <w:rPr>
+          <w:rFonts w:ascii="Lato" w:hAnsi="Lato" w:cs="Lato"/>
+          <w:color w:val="000000"/>
+          <w:sz w:val="19"/>
+          <w:szCs w:val="19"/>
+          <w:highlight w:val="white"/>
+        </w:rPr>
+        <w:t>30</w:t>
+      </w:r>
+      <w:r>
+        <w:rPr>
+          <w:rFonts w:ascii="Lato" w:hAnsi="Lato" w:cs="Lato"/>
+          <w:color w:val="808080"/>
+          <w:sz w:val="19"/>
+          <w:szCs w:val="19"/>
+          <w:highlight w:val="white"/>
+        </w:rPr>
+        <w:t>)</w:t>
+      </w:r>
+      <w:r>
+        <w:rPr>
+          <w:rFonts w:ascii="Lato" w:hAnsi="Lato" w:cs="Lato"/>
+          <w:color w:val="000000"/>
+          <w:sz w:val="19"/>
+          <w:szCs w:val="19"/>
+          <w:highlight w:val="white"/>
+        </w:rPr>
+        <w:t xml:space="preserve"> </w:t>
+      </w:r>
+      <w:r>
+        <w:rPr>
+          <w:rFonts w:ascii="Lato" w:hAnsi="Lato" w:cs="Lato"/>
+          <w:color w:val="808080"/>
+          <w:sz w:val="19"/>
+          <w:szCs w:val="19"/>
+          <w:highlight w:val="white"/>
+        </w:rPr>
+        <w:t>=</w:t>
+      </w:r>
+      <w:r>
+        <w:rPr>
+          <w:rFonts w:ascii="Lato" w:hAnsi="Lato" w:cs="Lato"/>
+          <w:color w:val="000000"/>
+          <w:sz w:val="19"/>
+          <w:szCs w:val="19"/>
+          <w:highlight w:val="white"/>
+        </w:rPr>
+        <w:t xml:space="preserve"> </w:t>
+      </w:r>
+      <w:r>
+        <w:rPr>
+          <w:rFonts w:ascii="Lato" w:hAnsi="Lato" w:cs="Lato"/>
+          <w:color w:val="808080"/>
+          <w:sz w:val="19"/>
+          <w:szCs w:val="19"/>
+          <w:highlight w:val="white"/>
+        </w:rPr>
+        <w:t>NULL,</w:t>
+      </w:r>
+      <w:r>
+        <w:rPr>
+          <w:rFonts w:ascii="Lato" w:hAnsi="Lato" w:cs="Lato"/>
+          <w:color w:val="808080"/>
+          <w:sz w:val="19"/>
+          <w:szCs w:val="19"/>
+          <w:highlight w:val="white"/>
+        </w:rPr>
+        <w:t xml:space="preserve"> </w:t>
+      </w:r>
+      <w:r>
+        <w:rPr>
+          <w:rFonts w:ascii="Lato" w:hAnsi="Lato" w:cs="Lato"/>
+          <w:color w:val="000000"/>
+          <w:sz w:val="19"/>
+          <w:szCs w:val="19"/>
+          <w:highlight w:val="white"/>
+        </w:rPr>
+        <w:t xml:space="preserve"> </w:t>
+      </w:r>
+      <w:r>
+        <w:rPr>
+          <w:rFonts w:ascii="Lato" w:hAnsi="Lato" w:cs="Lato"/>
+          <w:color w:val="000000"/>
+          <w:sz w:val="19"/>
+          <w:szCs w:val="19"/>
+          <w:highlight w:val="white"/>
+        </w:rPr>
+        <w:t xml:space="preserve">@hireDate </w:t>
+      </w:r>
+      <w:r>
+        <w:rPr>
+          <w:rFonts w:ascii="Lato" w:hAnsi="Lato" w:cs="Lato"/>
+          <w:color w:val="0000FF"/>
+          <w:sz w:val="19"/>
+          <w:szCs w:val="19"/>
+          <w:highlight w:val="white"/>
+        </w:rPr>
+        <w:t>DATE</w:t>
+      </w:r>
+      <w:r>
+        <w:rPr>
+          <w:rFonts w:ascii="Lato" w:hAnsi="Lato" w:cs="Lato"/>
+          <w:color w:val="000000"/>
+          <w:sz w:val="19"/>
+          <w:szCs w:val="19"/>
+          <w:highlight w:val="white"/>
+        </w:rPr>
+        <w:t xml:space="preserve"> </w:t>
+      </w:r>
+      <w:r>
+        <w:rPr>
+          <w:rFonts w:ascii="Lato" w:hAnsi="Lato" w:cs="Lato"/>
+          <w:color w:val="808080"/>
+          <w:sz w:val="19"/>
+          <w:szCs w:val="19"/>
+          <w:highlight w:val="white"/>
+        </w:rPr>
+        <w:t>=</w:t>
+      </w:r>
+      <w:r>
+        <w:rPr>
+          <w:rFonts w:ascii="Lato" w:hAnsi="Lato" w:cs="Lato"/>
+          <w:color w:val="000000"/>
+          <w:sz w:val="19"/>
+          <w:szCs w:val="19"/>
+          <w:highlight w:val="white"/>
+        </w:rPr>
+        <w:t xml:space="preserve"> </w:t>
+      </w:r>
+      <w:r>
+        <w:rPr>
+          <w:rFonts w:ascii="Lato" w:hAnsi="Lato" w:cs="Lato"/>
+          <w:color w:val="808080"/>
+          <w:sz w:val="19"/>
+          <w:szCs w:val="19"/>
+          <w:highlight w:val="white"/>
+        </w:rPr>
+        <w:t>NULL,</w:t>
+      </w:r>
+      <w:r>
+        <w:rPr>
+          <w:rFonts w:ascii="Lato" w:hAnsi="Lato" w:cs="Lato"/>
+          <w:color w:val="000000"/>
+          <w:sz w:val="19"/>
+          <w:szCs w:val="19"/>
+          <w:highlight w:val="white"/>
+        </w:rPr>
+        <w:t xml:space="preserve"> @BossId </w:t>
+      </w:r>
+      <w:r>
+        <w:rPr>
+          <w:rFonts w:ascii="Lato" w:hAnsi="Lato" w:cs="Lato"/>
+          <w:color w:val="0000FF"/>
+          <w:sz w:val="19"/>
+          <w:szCs w:val="19"/>
+          <w:highlight w:val="white"/>
+        </w:rPr>
+        <w:t>INT</w:t>
+      </w:r>
+      <w:r>
+        <w:rPr>
+          <w:rFonts w:ascii="Lato" w:hAnsi="Lato" w:cs="Lato"/>
+          <w:color w:val="000000"/>
+          <w:sz w:val="19"/>
+          <w:szCs w:val="19"/>
+          <w:highlight w:val="white"/>
+        </w:rPr>
+        <w:t xml:space="preserve"> </w:t>
+      </w:r>
+      <w:r>
+        <w:rPr>
+          <w:rFonts w:ascii="Lato" w:hAnsi="Lato" w:cs="Lato"/>
+          <w:color w:val="808080"/>
+          <w:sz w:val="19"/>
+          <w:szCs w:val="19"/>
+          <w:highlight w:val="white"/>
+        </w:rPr>
+        <w:t>=</w:t>
+      </w:r>
+      <w:r>
+        <w:rPr>
+          <w:rFonts w:ascii="Lato" w:hAnsi="Lato" w:cs="Lato"/>
+          <w:color w:val="000000"/>
+          <w:sz w:val="19"/>
+          <w:szCs w:val="19"/>
+          <w:highlight w:val="white"/>
+        </w:rPr>
+        <w:t xml:space="preserve"> </w:t>
+      </w:r>
+      <w:r>
+        <w:rPr>
+          <w:rFonts w:ascii="Lato" w:hAnsi="Lato" w:cs="Lato"/>
+          <w:color w:val="808080"/>
+          <w:sz w:val="19"/>
+          <w:szCs w:val="19"/>
+          <w:highlight w:val="white"/>
+        </w:rPr>
+        <w:t>NULL)</w:t>
+      </w:r>
+      <w:r>
+        <w:rPr>
+          <w:rFonts w:ascii="Lato" w:hAnsi="Lato" w:cs="Lato"/>
+          <w:sz w:val="19"/>
+          <w:szCs w:val="19"/>
+          <w:highlight w:val="white"/>
+        </w:rPr>
+        <w:t xml:space="preserve"> </w:t>
+      </w:r>
+      <w:r>
+        <w:rPr>
+          <w:rFonts w:ascii="Lato" w:hAnsi="Lato" w:cs="Lato"/>
+          <w:sz w:val="19"/>
+          <w:szCs w:val="19"/>
+          <w:highlight w:val="white"/>
+        </w:rPr>
+        <w:t xml:space="preserve">– dodawanie nowego </w:t>
+      </w:r>
+      <w:r>
+        <w:rPr>
+          <w:rFonts w:ascii="Lato" w:hAnsi="Lato" w:cs="Lato"/>
+          <w:sz w:val="19"/>
+          <w:szCs w:val="19"/>
+          <w:highlight w:val="white"/>
+        </w:rPr>
+        <w:t>pracownika</w:t>
+      </w:r>
+      <w:bookmarkStart w:id="0" w:name="_GoBack"/>
+      <w:bookmarkEnd w:id="0"/>
     </w:p>
     <w:p>
       <w:pPr>
@@ -9948,7 +11871,6 @@
           <w:lang w:val="en-US"/>
         </w:rPr>
       </w:pPr>
-      <w:bookmarkStart w:id="0" w:name="_GoBack"/>
       <w:r>
         <w:rPr>
           <w:rFonts w:ascii="Lato" w:hAnsi="Lato" w:cs="Lato"/>
@@ -9958,7 +11880,6 @@
           <w:szCs w:val="32"/>
           <w:lang w:val="en-US"/>
         </w:rPr>
-        <w:lastRenderedPageBreak/>
         <w:t>Widoki</w:t>
       </w:r>
     </w:p>
@@ -9983,7 +11904,6 @@
             <w:tcW w:w="2547" w:type="dxa"/>
             <w:vAlign w:val="center"/>
           </w:tcPr>
-          <w:bookmarkEnd w:id="0"/>
           <w:p>
             <w:pPr>
               <w:spacing w:line="360" w:lineRule="auto"/>
@@ -10648,15 +12568,7 @@
                 <w:sz w:val="19"/>
                 <w:szCs w:val="19"/>
               </w:rPr>
-              <w:t>Average</w:t>
-            </w:r>
-            <w:r>
-              <w:rPr>
-                <w:rFonts w:ascii="Lato" w:hAnsi="Lato" w:cs="Lato"/>
-                <w:sz w:val="19"/>
-                <w:szCs w:val="19"/>
-              </w:rPr>
-              <w:t>Rating</w:t>
+              <w:t>AverageRating</w:t>
             </w:r>
           </w:p>
         </w:tc>
@@ -12782,6 +14694,7 @@
   <w:style w:type="character" w:default="1" w:styleId="DefaultParagraphFont">
     <w:name w:val="Default Paragraph Font"/>
     <w:uiPriority w:val="1"/>
+    <w:semiHidden/>
     <w:unhideWhenUsed/>
   </w:style>
   <w:style w:type="table" w:default="1" w:styleId="TableNormal">
@@ -13258,7 +15171,7 @@
 </file>
 
 <file path=customXml/itemProps1.xml><?xml version="1.0" encoding="utf-8"?>
-<ds:datastoreItem xmlns:ds="http://schemas.openxmlformats.org/officeDocument/2006/customXml" ds:itemID="{8DE6AF68-53CB-4EE9-B342-33D0435EC74A}">
+<ds:datastoreItem xmlns:ds="http://schemas.openxmlformats.org/officeDocument/2006/customXml" ds:itemID="{314F35CB-61E2-4931-99D5-DF05F7B1BE54}">
   <ds:schemaRefs>
     <ds:schemaRef ds:uri="http://schemas.openxmlformats.org/officeDocument/2006/bibliography"/>
   </ds:schemaRefs>

</xml_diff>

<commit_message>
Fix oraz nowy trigger
</commit_message>
<xml_diff>
--- a/Dokumentacja.docx
+++ b/Dokumentacja.docx
@@ -5599,16 +5599,7 @@
           <w:sz w:val="19"/>
           <w:szCs w:val="19"/>
         </w:rPr>
-        <w:t xml:space="preserve"> – </w:t>
-      </w:r>
-      <w:r>
-        <w:rPr>
-          <w:rFonts w:ascii="Lato" w:hAnsi="Lato" w:cs="Lato"/>
-          <w:color w:val="000000"/>
-          <w:sz w:val="19"/>
-          <w:szCs w:val="19"/>
-        </w:rPr>
-        <w:t>Rejestracja nowego użytkownika nie powiodła się</w:t>
+        <w:t xml:space="preserve"> – Rejestracja nowego użytkownika nie powiodła się</w:t>
       </w:r>
     </w:p>
     <w:p>
@@ -5655,7 +5646,47 @@
           <w:sz w:val="19"/>
           <w:szCs w:val="19"/>
         </w:rPr>
-        <w:t>To stanowisko nie istnieje</w:t>
+        <w:t>Zatrudnienie pracownika nie powiodło się</w:t>
+      </w:r>
+      <w:bookmarkStart w:id="0" w:name="_GoBack"/>
+      <w:bookmarkEnd w:id="0"/>
+    </w:p>
+    <w:p>
+      <w:pPr>
+        <w:spacing w:line="276" w:lineRule="auto"/>
+        <w:rPr>
+          <w:rFonts w:ascii="Lato" w:hAnsi="Lato" w:cs="Lato"/>
+          <w:color w:val="000000"/>
+          <w:sz w:val="19"/>
+          <w:szCs w:val="19"/>
+        </w:rPr>
+      </w:pPr>
+      <w:r>
+        <w:rPr>
+          <w:rFonts w:ascii="Lato" w:hAnsi="Lato" w:cs="Lato"/>
+          <w:color w:val="FFC000"/>
+          <w:sz w:val="19"/>
+          <w:szCs w:val="19"/>
+        </w:rPr>
+        <w:t>5000</w:t>
+      </w:r>
+      <w:r>
+        <w:rPr>
+          <w:rFonts w:ascii="Lato" w:hAnsi="Lato" w:cs="Lato"/>
+          <w:color w:val="FFC000"/>
+          <w:sz w:val="19"/>
+          <w:szCs w:val="19"/>
+        </w:rPr>
+        <w:t>6</w:t>
+      </w:r>
+      <w:r>
+        <w:rPr>
+          <w:rFonts w:ascii="Lato" w:hAnsi="Lato" w:cs="Lato"/>
+          <w:color w:val="000000"/>
+          <w:sz w:val="19"/>
+          <w:szCs w:val="19"/>
+        </w:rPr>
+        <w:t xml:space="preserve"> – To stanowisko nie istnieje</w:t>
       </w:r>
     </w:p>
     <w:p>
@@ -9261,6 +9292,7 @@
           <w:szCs w:val="19"/>
           <w:highlight w:val="white"/>
         </w:rPr>
+        <w:lastRenderedPageBreak/>
         <w:t xml:space="preserve">uspAddItem </w:t>
       </w:r>
       <w:r>
@@ -9440,7 +9472,6 @@
           <w:szCs w:val="19"/>
           <w:highlight w:val="white"/>
         </w:rPr>
-        <w:lastRenderedPageBreak/>
         <w:t>uspAddService</w:t>
       </w:r>
       <w:r>
@@ -11825,16 +11856,7 @@
           <w:szCs w:val="19"/>
           <w:highlight w:val="white"/>
         </w:rPr>
-        <w:t xml:space="preserve"> </w:t>
-      </w:r>
-      <w:r>
-        <w:rPr>
-          <w:rFonts w:ascii="Lato" w:hAnsi="Lato" w:cs="Lato"/>
-          <w:sz w:val="19"/>
-          <w:szCs w:val="19"/>
-          <w:highlight w:val="white"/>
-        </w:rPr>
-        <w:t xml:space="preserve">– dodawanie nowego </w:t>
+        <w:t xml:space="preserve"> – dodawanie nowego </w:t>
       </w:r>
       <w:r>
         <w:rPr>
@@ -11845,8 +11867,6 @@
         </w:rPr>
         <w:t>pracownika</w:t>
       </w:r>
-      <w:bookmarkStart w:id="0" w:name="_GoBack"/>
-      <w:bookmarkEnd w:id="0"/>
     </w:p>
     <w:p>
       <w:pPr>
@@ -15171,7 +15191,7 @@
 </file>
 
 <file path=customXml/itemProps1.xml><?xml version="1.0" encoding="utf-8"?>
-<ds:datastoreItem xmlns:ds="http://schemas.openxmlformats.org/officeDocument/2006/customXml" ds:itemID="{314F35CB-61E2-4931-99D5-DF05F7B1BE54}">
+<ds:datastoreItem xmlns:ds="http://schemas.openxmlformats.org/officeDocument/2006/customXml" ds:itemID="{C0375DBF-D694-4F1B-9792-2C422E59FCA7}">
   <ds:schemaRefs>
     <ds:schemaRef ds:uri="http://schemas.openxmlformats.org/officeDocument/2006/bibliography"/>
   </ds:schemaRefs>

</xml_diff>